<commit_message>
dev-1.x: Added the sample manifest file.
</commit_message>
<xml_diff>
--- a/docs/Building Measurement Agent for TCB.docx
+++ b/docs/Building Measurement Agent for TCB.docx
@@ -480,8 +480,6 @@
         </w:rPr>
         <w:tab/>
       </w:r>
-      <w:bookmarkStart w:id="0" w:name="_GoBack"/>
-      <w:bookmarkEnd w:id="0"/>
       <w:r>
         <w:rPr>
           <w:rFonts w:ascii="Calibri" w:hAnsi="Calibri" w:cs="Calibri"/>
@@ -897,6 +895,119 @@
     </w:p>
     <w:p>
       <w:pPr>
+        <w:spacing w:after="0" w:line="240" w:lineRule="auto"/>
+        <w:ind w:left="1080"/>
+        <w:textAlignment w:val="center"/>
+        <w:rPr>
+          <w:rFonts w:ascii="Calibri" w:eastAsia="Times New Roman" w:hAnsi="Calibri" w:cs="Calibri"/>
+          <w:color w:val="000000"/>
+        </w:rPr>
+      </w:pPr>
+    </w:p>
+    <w:p>
+      <w:pPr>
+        <w:numPr>
+          <w:ilvl w:val="0"/>
+          <w:numId w:val="3"/>
+        </w:numPr>
+        <w:spacing w:after="0" w:line="240" w:lineRule="auto"/>
+        <w:ind w:left="540"/>
+        <w:textAlignment w:val="center"/>
+        <w:rPr>
+          <w:rFonts w:ascii="Calibri" w:eastAsia="Times New Roman" w:hAnsi="Calibri" w:cs="Calibri"/>
+          <w:color w:val="000000"/>
+        </w:rPr>
+      </w:pPr>
+      <w:r>
+        <w:rPr>
+          <w:rFonts w:ascii="Calibri" w:eastAsia="Times New Roman" w:hAnsi="Calibri" w:cs="Calibri"/>
+          <w:color w:val="000000"/>
+        </w:rPr>
+        <w:t>Ensure that the manifest file exists before executing the next step. A sample is show below. It can be modified to add any File or Directory.</w:t>
+      </w:r>
+    </w:p>
+    <w:p>
+      <w:pPr>
+        <w:spacing w:after="0"/>
+        <w:ind w:left="540"/>
+      </w:pPr>
+      <w:proofErr w:type="gramStart"/>
+      <w:r>
+        <w:t>&lt;?xml</w:t>
+      </w:r>
+      <w:proofErr w:type="gramEnd"/>
+      <w:r>
+        <w:t xml:space="preserve"> version="1.0"?&gt;</w:t>
+      </w:r>
+    </w:p>
+    <w:p>
+      <w:pPr>
+        <w:spacing w:after="0"/>
+        <w:ind w:left="540"/>
+      </w:pPr>
+      <w:r>
+        <w:t>&lt;</w:t>
+      </w:r>
+      <w:r>
+        <w:t>Manifest</w:t>
+      </w:r>
+      <w:r>
+        <w:t xml:space="preserve"> </w:t>
+      </w:r>
+      <w:proofErr w:type="spellStart"/>
+      <w:r>
+        <w:t>digestAlg</w:t>
+      </w:r>
+      <w:proofErr w:type="spellEnd"/>
+      <w:r>
+        <w:t>="sha1"&gt;</w:t>
+      </w:r>
+    </w:p>
+    <w:p>
+      <w:pPr>
+        <w:spacing w:after="0"/>
+        <w:ind w:left="540" w:firstLine="180"/>
+      </w:pPr>
+      <w:r>
+        <w:t>&lt;File Path="/root/</w:t>
+      </w:r>
+      <w:proofErr w:type="spellStart"/>
+      <w:r>
+        <w:t>trustagent.env</w:t>
+      </w:r>
+      <w:proofErr w:type="spellEnd"/>
+      <w:r>
+        <w:t>"/&gt;</w:t>
+      </w:r>
+    </w:p>
+    <w:p>
+      <w:pPr>
+        <w:spacing w:after="0"/>
+        <w:ind w:left="540"/>
+      </w:pPr>
+      <w:r>
+        <w:t>&lt;/</w:t>
+      </w:r>
+      <w:r>
+        <w:t>Manifest</w:t>
+      </w:r>
+      <w:r>
+        <w:t>&gt;</w:t>
+      </w:r>
+    </w:p>
+    <w:p>
+      <w:pPr>
+        <w:spacing w:after="0" w:line="240" w:lineRule="auto"/>
+        <w:ind w:left="540"/>
+        <w:textAlignment w:val="center"/>
+        <w:rPr>
+          <w:rFonts w:ascii="Calibri" w:eastAsia="Times New Roman" w:hAnsi="Calibri" w:cs="Calibri"/>
+          <w:color w:val="000000"/>
+        </w:rPr>
+      </w:pPr>
+    </w:p>
+    <w:p>
+      <w:pPr>
         <w:numPr>
           <w:ilvl w:val="0"/>
           <w:numId w:val="3"/>
@@ -1117,24 +1228,19 @@
       <w:pPr>
         <w:pStyle w:val="NormalWeb"/>
         <w:spacing w:before="0" w:beforeAutospacing="0" w:after="0" w:afterAutospacing="0"/>
+      </w:pPr>
+      <w:r>
         <w:rPr>
           <w:rFonts w:ascii="Calibri" w:hAnsi="Calibri" w:cs="Calibri"/>
           <w:color w:val="000000"/>
           <w:sz w:val="22"/>
           <w:szCs w:val="22"/>
         </w:rPr>
-      </w:pPr>
-      <w:r>
-        <w:rPr>
-          <w:rFonts w:ascii="Calibri" w:hAnsi="Calibri" w:cs="Calibri"/>
-          <w:color w:val="000000"/>
-          <w:sz w:val="22"/>
-          <w:szCs w:val="22"/>
-        </w:rPr>
         <w:t> </w:t>
       </w:r>
-    </w:p>
-    <w:p/>
+      <w:bookmarkStart w:id="0" w:name="_GoBack"/>
+      <w:bookmarkEnd w:id="0"/>
+    </w:p>
     <w:sectPr>
       <w:pgSz w:w="15840" w:h="12240" w:orient="landscape"/>
       <w:pgMar w:top="432" w:right="432" w:bottom="432" w:left="432" w:header="720" w:footer="720" w:gutter="0"/>
@@ -2031,7 +2137,6 @@
     <w:name w:val="Normal (Web)"/>
     <w:basedOn w:val="Normal"/>
     <w:uiPriority w:val="99"/>
-    <w:semiHidden/>
     <w:unhideWhenUsed/>
     <w:rsid w:val="00D73137"/>
     <w:pPr>
@@ -2054,6 +2159,17 @@
       <w:color w:val="0000FF"/>
       <w:u w:val="single"/>
     </w:rPr>
+  </w:style>
+  <w:style w:type="paragraph" w:styleId="ListParagraph">
+    <w:name w:val="List Paragraph"/>
+    <w:basedOn w:val="Normal"/>
+    <w:uiPriority w:val="34"/>
+    <w:qFormat/>
+    <w:rsid w:val="000F0588"/>
+    <w:pPr>
+      <w:ind w:left="720"/>
+      <w:contextualSpacing/>
+    </w:pPr>
   </w:style>
 </w:styles>
 </file>

</xml_diff>

<commit_message>
dev-1.x-TCB-protection-for-host: Updated document for RHEL & Fedora
</commit_message>
<xml_diff>
--- a/docs/Building Measurement Agent for TCB.docx
+++ b/docs/Building Measurement Agent for TCB.docx
@@ -1,6 +1,6 @@
 
 <file path=word/document.xml><?xml version="1.0" encoding="utf-8"?>
-<w:document xmlns:wpc="http://schemas.microsoft.com/office/word/2010/wordprocessingCanvas" xmlns:mc="http://schemas.openxmlformats.org/markup-compatibility/2006" xmlns:o="urn:schemas-microsoft-com:office:office" xmlns:r="http://schemas.openxmlformats.org/officeDocument/2006/relationships" xmlns:m="http://schemas.openxmlformats.org/officeDocument/2006/math" xmlns:v="urn:schemas-microsoft-com:vml" xmlns:wp14="http://schemas.microsoft.com/office/word/2010/wordprocessingDrawing" xmlns:wp="http://schemas.openxmlformats.org/drawingml/2006/wordprocessingDrawing" xmlns:w10="urn:schemas-microsoft-com:office:word" xmlns:w="http://schemas.openxmlformats.org/wordprocessingml/2006/main" xmlns:w14="http://schemas.microsoft.com/office/word/2010/wordml" xmlns:w15="http://schemas.microsoft.com/office/word/2012/wordml" xmlns:wpg="http://schemas.microsoft.com/office/word/2010/wordprocessingGroup" xmlns:wpi="http://schemas.microsoft.com/office/word/2010/wordprocessingInk" xmlns:wne="http://schemas.microsoft.com/office/word/2006/wordml" xmlns:wps="http://schemas.microsoft.com/office/word/2010/wordprocessingShape" mc:Ignorable="w14 w15 wp14">
+<w:document xmlns:wpc="http://schemas.microsoft.com/office/word/2010/wordprocessingCanvas" xmlns:mc="http://schemas.openxmlformats.org/markup-compatibility/2006" xmlns:o="urn:schemas-microsoft-com:office:office" xmlns:r="http://schemas.openxmlformats.org/officeDocument/2006/relationships" xmlns:m="http://schemas.openxmlformats.org/officeDocument/2006/math" xmlns:v="urn:schemas-microsoft-com:vml" xmlns:wp14="http://schemas.microsoft.com/office/word/2010/wordprocessingDrawing" xmlns:wp="http://schemas.openxmlformats.org/drawingml/2006/wordprocessingDrawing" xmlns:w10="urn:schemas-microsoft-com:office:word" xmlns:w="http://schemas.openxmlformats.org/wordprocessingml/2006/main" xmlns:w14="http://schemas.microsoft.com/office/word/2010/wordml" xmlns:wpg="http://schemas.microsoft.com/office/word/2010/wordprocessingGroup" xmlns:wpi="http://schemas.microsoft.com/office/word/2010/wordprocessingInk" xmlns:wne="http://schemas.microsoft.com/office/word/2006/wordml" xmlns:wps="http://schemas.microsoft.com/office/word/2010/wordprocessingShape" mc:Ignorable="w14 wp14">
   <w:body>
     <w:p>
       <w:pPr>
@@ -13,6 +13,8 @@
           <w:szCs w:val="40"/>
         </w:rPr>
       </w:pPr>
+      <w:bookmarkStart w:id="0" w:name="_GoBack"/>
+      <w:bookmarkEnd w:id="0"/>
       <w:r>
         <w:rPr>
           <w:rFonts w:ascii="Calibri Light" w:hAnsi="Calibri Light" w:cs="Calibri"/>
@@ -20,7 +22,16 @@
           <w:sz w:val="40"/>
           <w:szCs w:val="40"/>
         </w:rPr>
-        <w:t>Building Measurement Agent for TCB - v2</w:t>
+        <w:t xml:space="preserve">Building Measurement Agent for TCB - </w:t>
+      </w:r>
+      <w:r>
+        <w:rPr>
+          <w:rFonts w:ascii="Calibri Light" w:hAnsi="Calibri Light" w:cs="Calibri"/>
+          <w:color w:val="000000"/>
+          <w:sz w:val="40"/>
+          <w:szCs w:val="40"/>
+        </w:rPr>
+        <w:t>v3</w:t>
       </w:r>
     </w:p>
     <w:p>
@@ -94,6 +105,33 @@
         </w:rPr>
         <w:t> </w:t>
       </w:r>
+    </w:p>
+    <w:p>
+      <w:pPr>
+        <w:pStyle w:val="NormalWeb"/>
+        <w:spacing w:before="0" w:beforeAutospacing="0" w:after="0" w:afterAutospacing="0"/>
+        <w:rPr>
+          <w:rFonts w:ascii="Calibri" w:hAnsi="Calibri" w:cs="Calibri"/>
+          <w:color w:val="000000"/>
+        </w:rPr>
+      </w:pPr>
+      <w:r>
+        <w:rPr>
+          <w:rFonts w:ascii="Calibri" w:hAnsi="Calibri" w:cs="Calibri"/>
+          <w:color w:val="000000"/>
+        </w:rPr>
+        <w:t>Note: Steps mentioned below are same for Ubuntu, RHEL &amp; Fedora unless mentioned explicitly.</w:t>
+      </w:r>
+    </w:p>
+    <w:p>
+      <w:pPr>
+        <w:pStyle w:val="NormalWeb"/>
+        <w:spacing w:before="0" w:beforeAutospacing="0" w:after="0" w:afterAutospacing="0"/>
+        <w:rPr>
+          <w:rFonts w:ascii="Calibri" w:hAnsi="Calibri" w:cs="Calibri"/>
+          <w:color w:val="000000"/>
+        </w:rPr>
+      </w:pPr>
     </w:p>
     <w:p>
       <w:pPr>
@@ -118,27 +156,7 @@
           <w:sz w:val="24"/>
           <w:szCs w:val="24"/>
         </w:rPr>
-        <w:t xml:space="preserve">Check out the latest code from </w:t>
-      </w:r>
-      <w:proofErr w:type="spellStart"/>
-      <w:r>
-        <w:rPr>
-          <w:rFonts w:ascii="Calibri" w:eastAsia="Times New Roman" w:hAnsi="Calibri" w:cs="Calibri"/>
-          <w:color w:val="000000"/>
-          <w:sz w:val="24"/>
-          <w:szCs w:val="24"/>
-        </w:rPr>
-        <w:t>dev</w:t>
-      </w:r>
-      <w:proofErr w:type="spellEnd"/>
-      <w:r>
-        <w:rPr>
-          <w:rFonts w:ascii="Calibri" w:eastAsia="Times New Roman" w:hAnsi="Calibri" w:cs="Calibri"/>
-          <w:color w:val="000000"/>
-          <w:sz w:val="24"/>
-          <w:szCs w:val="24"/>
-        </w:rPr>
-        <w:t xml:space="preserve"> 1.x branch</w:t>
+        <w:t>Check out the latest code from dev 1.x branch</w:t>
       </w:r>
     </w:p>
     <w:p>
@@ -166,7 +184,7 @@
         </w:rPr>
         <w:t xml:space="preserve">This code is currently copied to </w:t>
       </w:r>
-      <w:hyperlink r:id="rId5" w:history="1">
+      <w:hyperlink r:id="rId6" w:history="1">
         <w:r>
           <w:rPr>
             <w:rStyle w:val="Hyperlink"/>
@@ -364,6 +382,113 @@
     <w:p>
       <w:pPr>
         <w:numPr>
+          <w:ilvl w:val="1"/>
+          <w:numId w:val="4"/>
+        </w:numPr>
+        <w:spacing w:after="0" w:line="240" w:lineRule="auto"/>
+        <w:ind w:left="1080"/>
+        <w:textAlignment w:val="center"/>
+        <w:rPr>
+          <w:rFonts w:ascii="Calibri" w:eastAsia="Times New Roman" w:hAnsi="Calibri" w:cs="Calibri"/>
+          <w:color w:val="000000"/>
+          <w:sz w:val="24"/>
+          <w:szCs w:val="24"/>
+        </w:rPr>
+      </w:pPr>
+      <w:r>
+        <w:rPr>
+          <w:rFonts w:ascii="Calibri" w:eastAsia="Times New Roman" w:hAnsi="Calibri" w:cs="Calibri"/>
+          <w:color w:val="000000"/>
+          <w:sz w:val="24"/>
+          <w:szCs w:val="24"/>
+        </w:rPr>
+        <w:t>For Fedora / RHEL: Make sure that required packages are available in Intel’s internal repository. If not either add packages to repository or download and install from some external repository</w:t>
+      </w:r>
+    </w:p>
+    <w:p>
+      <w:pPr>
+        <w:spacing w:after="0" w:line="240" w:lineRule="auto"/>
+        <w:textAlignment w:val="center"/>
+        <w:rPr>
+          <w:rFonts w:ascii="Calibri" w:eastAsia="Times New Roman" w:hAnsi="Calibri" w:cs="Calibri"/>
+          <w:color w:val="000000"/>
+          <w:sz w:val="24"/>
+          <w:szCs w:val="24"/>
+        </w:rPr>
+      </w:pPr>
+    </w:p>
+    <w:p>
+      <w:pPr>
+        <w:spacing w:after="0" w:line="240" w:lineRule="auto"/>
+        <w:textAlignment w:val="center"/>
+        <w:rPr>
+          <w:rFonts w:ascii="Calibri" w:eastAsia="Times New Roman" w:hAnsi="Calibri" w:cs="Calibri"/>
+          <w:color w:val="000000"/>
+          <w:sz w:val="24"/>
+          <w:szCs w:val="24"/>
+        </w:rPr>
+      </w:pPr>
+      <w:r>
+        <w:rPr>
+          <w:rFonts w:ascii="Calibri" w:eastAsia="Times New Roman" w:hAnsi="Calibri" w:cs="Calibri"/>
+          <w:noProof/>
+          <w:color w:val="000000"/>
+          <w:sz w:val="24"/>
+          <w:szCs w:val="24"/>
+        </w:rPr>
+        <w:drawing>
+          <wp:inline distT="0" distB="0" distL="0" distR="0" wp14:anchorId="5E628F71" wp14:editId="0625CEC7">
+            <wp:extent cx="5613990" cy="1266320"/>
+            <wp:effectExtent l="0" t="0" r="6350" b="0"/>
+            <wp:docPr id="5" name="Picture 5"/>
+            <wp:cNvGraphicFramePr>
+              <a:graphicFrameLocks xmlns:a="http://schemas.openxmlformats.org/drawingml/2006/main" noChangeAspect="1"/>
+            </wp:cNvGraphicFramePr>
+            <a:graphic xmlns:a="http://schemas.openxmlformats.org/drawingml/2006/main">
+              <a:graphicData uri="http://schemas.openxmlformats.org/drawingml/2006/picture">
+                <pic:pic xmlns:pic="http://schemas.openxmlformats.org/drawingml/2006/picture">
+                  <pic:nvPicPr>
+                    <pic:cNvPr id="0" name="Picture 1"/>
+                    <pic:cNvPicPr>
+                      <a:picLocks noChangeAspect="1" noChangeArrowheads="1"/>
+                    </pic:cNvPicPr>
+                  </pic:nvPicPr>
+                  <pic:blipFill>
+                    <a:blip r:embed="rId7">
+                      <a:extLst>
+                        <a:ext uri="{28A0092B-C50C-407E-A947-70E740481C1C}">
+                          <a14:useLocalDpi xmlns:a14="http://schemas.microsoft.com/office/drawing/2010/main" val="0"/>
+                        </a:ext>
+                      </a:extLst>
+                    </a:blip>
+                    <a:srcRect/>
+                    <a:stretch>
+                      <a:fillRect/>
+                    </a:stretch>
+                  </pic:blipFill>
+                  <pic:spPr bwMode="auto">
+                    <a:xfrm>
+                      <a:off x="0" y="0"/>
+                      <a:ext cx="5614077" cy="1266340"/>
+                    </a:xfrm>
+                    <a:prstGeom prst="rect">
+                      <a:avLst/>
+                    </a:prstGeom>
+                    <a:noFill/>
+                    <a:ln>
+                      <a:noFill/>
+                    </a:ln>
+                  </pic:spPr>
+                </pic:pic>
+              </a:graphicData>
+            </a:graphic>
+          </wp:inline>
+        </w:drawing>
+      </w:r>
+    </w:p>
+    <w:p>
+      <w:pPr>
+        <w:numPr>
           <w:ilvl w:val="0"/>
           <w:numId w:val="1"/>
         </w:numPr>
@@ -489,7 +614,7 @@
           <w:szCs w:val="22"/>
         </w:rPr>
         <w:drawing>
-          <wp:inline distT="0" distB="0" distL="0" distR="0">
+          <wp:inline distT="0" distB="0" distL="0" distR="0" wp14:anchorId="546AC6C6" wp14:editId="1F587AF7">
             <wp:extent cx="3646967" cy="1873726"/>
             <wp:effectExtent l="0" t="0" r="0" b="0"/>
             <wp:docPr id="1" name="Picture 1" descr="Machine generated alternative text:&#10;total 32&#10;drwxr—xr—x 6 root root 4096 Mar 10 03:04 .!&#10;drwx 12 root root 4096 Mar 10 03:28 ..,&#10;—rwxrw—rw— 1 root root 2467 Mar 10 03:12 build components.sh*&#10;drwxr-xr-x 4 root root 4096 Mar 10 03:11 imvni/&#10;—rw—r——r—— 1 root root 3378 Mar 10 03:11 outfile&#10;drwxr—xr—x 3 root root 4096 Mar 10 02:59 rpnmio/&#10;drwxr-xr-x 6 root root 4096 Mar lO 03:08 tcbprctection/&#10;drwxr-xr-x 4 root root 4096 Mar 10 03:04 tpmextend/&#10;root@ubuntul2o4 : -fverifier# cd tcb_protectionfbin&#10;root@ubuntul2o4 : —fverifier/tcbprotection/bin# 11&#10;total 92&#10;drwxr—xr—x 2 root root 4096 Mar 10 03:04 .!&#10;drwxr—xr—x 6 root root 4096 Mar 10 03:08 ..!&#10;—rwxr—xr—x 1 root root 17281 Mar 10 03:11 rpmmio.lco*&#10;—rwxr—xr—x 1 root root 16762 Mar 10 03:11 tpmextend*&#10;—rwxr—xr—x 1 root root 43232 Mar 10 03:11 verifier*&#10;root€ubuntul2o4 : —fverifier/tcb protection/binS •"/>
@@ -506,7 +631,7 @@
                     </pic:cNvPicPr>
                   </pic:nvPicPr>
                   <pic:blipFill>
-                    <a:blip r:embed="rId6">
+                    <a:blip r:embed="rId8">
                       <a:extLst>
                         <a:ext uri="{28A0092B-C50C-407E-A947-70E740481C1C}">
                           <a14:useLocalDpi xmlns:a14="http://schemas.microsoft.com/office/drawing/2010/main" val="0"/>
@@ -649,7 +774,275 @@
           <w:color w:val="000000"/>
           <w:sz w:val="24"/>
         </w:rPr>
-        <w:t xml:space="preserve">" script. This script would create the new </w:t>
+        <w:t xml:space="preserve">" script. </w:t>
+      </w:r>
+    </w:p>
+    <w:p>
+      <w:pPr>
+        <w:numPr>
+          <w:ilvl w:val="0"/>
+          <w:numId w:val="2"/>
+        </w:numPr>
+        <w:spacing w:after="0" w:line="240" w:lineRule="auto"/>
+        <w:ind w:left="540"/>
+        <w:textAlignment w:val="center"/>
+        <w:rPr>
+          <w:rFonts w:ascii="Calibri" w:eastAsia="Times New Roman" w:hAnsi="Calibri" w:cs="Calibri"/>
+          <w:color w:val="000000"/>
+          <w:sz w:val="24"/>
+        </w:rPr>
+      </w:pPr>
+      <w:r>
+        <w:rPr>
+          <w:rFonts w:ascii="Calibri" w:eastAsia="Times New Roman" w:hAnsi="Calibri" w:cs="Calibri"/>
+          <w:color w:val="000000"/>
+          <w:sz w:val="24"/>
+        </w:rPr>
+        <w:lastRenderedPageBreak/>
+        <w:t>Sample output of the .generate_initrd.sh script</w:t>
+      </w:r>
+    </w:p>
+    <w:p>
+      <w:pPr>
+        <w:spacing w:after="0" w:line="240" w:lineRule="auto"/>
+        <w:textAlignment w:val="center"/>
+        <w:rPr>
+          <w:rFonts w:ascii="Calibri" w:eastAsia="Times New Roman" w:hAnsi="Calibri" w:cs="Calibri"/>
+          <w:color w:val="000000"/>
+          <w:sz w:val="24"/>
+        </w:rPr>
+      </w:pPr>
+      <w:r>
+        <w:rPr>
+          <w:rFonts w:ascii="Calibri" w:eastAsia="Times New Roman" w:hAnsi="Calibri" w:cs="Calibri"/>
+          <w:color w:val="000000"/>
+          <w:sz w:val="24"/>
+        </w:rPr>
+        <w:t>For Ubuntu:</w:t>
+      </w:r>
+    </w:p>
+    <w:p>
+      <w:pPr>
+        <w:spacing w:after="0" w:line="240" w:lineRule="auto"/>
+        <w:textAlignment w:val="center"/>
+        <w:rPr>
+          <w:rFonts w:ascii="Calibri" w:eastAsia="Times New Roman" w:hAnsi="Calibri" w:cs="Calibri"/>
+          <w:color w:val="000000"/>
+          <w:sz w:val="24"/>
+        </w:rPr>
+      </w:pPr>
+      <w:r>
+        <w:rPr>
+          <w:rFonts w:ascii="Calibri" w:eastAsia="Times New Roman" w:hAnsi="Calibri" w:cs="Calibri"/>
+          <w:noProof/>
+          <w:color w:val="000000"/>
+          <w:sz w:val="24"/>
+        </w:rPr>
+        <w:drawing>
+          <wp:inline distT="0" distB="0" distL="0" distR="0" wp14:anchorId="396E6922" wp14:editId="5BC41C6F">
+            <wp:extent cx="7836195" cy="823981"/>
+            <wp:effectExtent l="0" t="0" r="0" b="0"/>
+            <wp:docPr id="7" name="Picture 7"/>
+            <wp:cNvGraphicFramePr>
+              <a:graphicFrameLocks xmlns:a="http://schemas.openxmlformats.org/drawingml/2006/main" noChangeAspect="1"/>
+            </wp:cNvGraphicFramePr>
+            <a:graphic xmlns:a="http://schemas.openxmlformats.org/drawingml/2006/main">
+              <a:graphicData uri="http://schemas.openxmlformats.org/drawingml/2006/picture">
+                <pic:pic xmlns:pic="http://schemas.openxmlformats.org/drawingml/2006/picture">
+                  <pic:nvPicPr>
+                    <pic:cNvPr id="0" name="Picture 3"/>
+                    <pic:cNvPicPr>
+                      <a:picLocks noChangeAspect="1" noChangeArrowheads="1"/>
+                    </pic:cNvPicPr>
+                  </pic:nvPicPr>
+                  <pic:blipFill>
+                    <a:blip r:embed="rId9">
+                      <a:extLst>
+                        <a:ext uri="{28A0092B-C50C-407E-A947-70E740481C1C}">
+                          <a14:useLocalDpi xmlns:a14="http://schemas.microsoft.com/office/drawing/2010/main" val="0"/>
+                        </a:ext>
+                      </a:extLst>
+                    </a:blip>
+                    <a:srcRect/>
+                    <a:stretch>
+                      <a:fillRect/>
+                    </a:stretch>
+                  </pic:blipFill>
+                  <pic:spPr bwMode="auto">
+                    <a:xfrm>
+                      <a:off x="0" y="0"/>
+                      <a:ext cx="7836806" cy="824045"/>
+                    </a:xfrm>
+                    <a:prstGeom prst="rect">
+                      <a:avLst/>
+                    </a:prstGeom>
+                    <a:noFill/>
+                    <a:ln>
+                      <a:noFill/>
+                    </a:ln>
+                  </pic:spPr>
+                </pic:pic>
+              </a:graphicData>
+            </a:graphic>
+          </wp:inline>
+        </w:drawing>
+      </w:r>
+    </w:p>
+    <w:p>
+      <w:pPr>
+        <w:spacing w:after="0" w:line="240" w:lineRule="auto"/>
+        <w:textAlignment w:val="center"/>
+        <w:rPr>
+          <w:rFonts w:ascii="Calibri" w:eastAsia="Times New Roman" w:hAnsi="Calibri" w:cs="Calibri"/>
+          <w:color w:val="000000"/>
+          <w:sz w:val="24"/>
+        </w:rPr>
+      </w:pPr>
+    </w:p>
+    <w:p>
+      <w:pPr>
+        <w:spacing w:after="0" w:line="240" w:lineRule="auto"/>
+        <w:textAlignment w:val="center"/>
+        <w:rPr>
+          <w:rFonts w:ascii="Calibri" w:eastAsia="Times New Roman" w:hAnsi="Calibri" w:cs="Calibri"/>
+          <w:color w:val="000000"/>
+          <w:sz w:val="24"/>
+        </w:rPr>
+      </w:pPr>
+      <w:r>
+        <w:rPr>
+          <w:rFonts w:ascii="Calibri" w:eastAsia="Times New Roman" w:hAnsi="Calibri" w:cs="Calibri"/>
+          <w:color w:val="000000"/>
+          <w:sz w:val="24"/>
+        </w:rPr>
+        <w:t>For RHEL (for Fedora it would be almost similar to this):</w:t>
+      </w:r>
+    </w:p>
+    <w:p>
+      <w:pPr>
+        <w:spacing w:after="0" w:line="240" w:lineRule="auto"/>
+        <w:textAlignment w:val="center"/>
+        <w:rPr>
+          <w:rFonts w:ascii="Calibri" w:eastAsia="Times New Roman" w:hAnsi="Calibri" w:cs="Calibri"/>
+          <w:color w:val="000000"/>
+          <w:sz w:val="24"/>
+        </w:rPr>
+      </w:pPr>
+      <w:r>
+        <w:rPr>
+          <w:rFonts w:ascii="Calibri" w:eastAsia="Times New Roman" w:hAnsi="Calibri" w:cs="Calibri"/>
+          <w:noProof/>
+          <w:color w:val="000000"/>
+          <w:sz w:val="24"/>
+        </w:rPr>
+        <w:drawing>
+          <wp:inline distT="0" distB="0" distL="0" distR="0" wp14:anchorId="0D83BB6C" wp14:editId="11B9E3B2">
+            <wp:extent cx="6094058" cy="1052623"/>
+            <wp:effectExtent l="0" t="0" r="2540" b="0"/>
+            <wp:docPr id="6" name="Picture 6"/>
+            <wp:cNvGraphicFramePr>
+              <a:graphicFrameLocks xmlns:a="http://schemas.openxmlformats.org/drawingml/2006/main" noChangeAspect="1"/>
+            </wp:cNvGraphicFramePr>
+            <a:graphic xmlns:a="http://schemas.openxmlformats.org/drawingml/2006/main">
+              <a:graphicData uri="http://schemas.openxmlformats.org/drawingml/2006/picture">
+                <pic:pic xmlns:pic="http://schemas.openxmlformats.org/drawingml/2006/picture">
+                  <pic:nvPicPr>
+                    <pic:cNvPr id="0" name="Picture 2"/>
+                    <pic:cNvPicPr>
+                      <a:picLocks noChangeAspect="1" noChangeArrowheads="1"/>
+                    </pic:cNvPicPr>
+                  </pic:nvPicPr>
+                  <pic:blipFill>
+                    <a:blip r:embed="rId10">
+                      <a:extLst>
+                        <a:ext uri="{28A0092B-C50C-407E-A947-70E740481C1C}">
+                          <a14:useLocalDpi xmlns:a14="http://schemas.microsoft.com/office/drawing/2010/main" val="0"/>
+                        </a:ext>
+                      </a:extLst>
+                    </a:blip>
+                    <a:srcRect/>
+                    <a:stretch>
+                      <a:fillRect/>
+                    </a:stretch>
+                  </pic:blipFill>
+                  <pic:spPr bwMode="auto">
+                    <a:xfrm>
+                      <a:off x="0" y="0"/>
+                      <a:ext cx="6094123" cy="1052634"/>
+                    </a:xfrm>
+                    <a:prstGeom prst="rect">
+                      <a:avLst/>
+                    </a:prstGeom>
+                    <a:noFill/>
+                    <a:ln>
+                      <a:noFill/>
+                    </a:ln>
+                  </pic:spPr>
+                </pic:pic>
+              </a:graphicData>
+            </a:graphic>
+          </wp:inline>
+        </w:drawing>
+      </w:r>
+    </w:p>
+    <w:p>
+      <w:pPr>
+        <w:spacing w:after="0" w:line="240" w:lineRule="auto"/>
+        <w:textAlignment w:val="center"/>
+        <w:rPr>
+          <w:rFonts w:ascii="Calibri" w:eastAsia="Times New Roman" w:hAnsi="Calibri" w:cs="Calibri"/>
+          <w:color w:val="000000"/>
+          <w:sz w:val="24"/>
+        </w:rPr>
+      </w:pPr>
+    </w:p>
+    <w:p>
+      <w:pPr>
+        <w:numPr>
+          <w:ilvl w:val="0"/>
+          <w:numId w:val="2"/>
+        </w:numPr>
+        <w:spacing w:after="0" w:line="240" w:lineRule="auto"/>
+        <w:ind w:left="540"/>
+        <w:textAlignment w:val="center"/>
+        <w:rPr>
+          <w:rFonts w:ascii="Calibri" w:eastAsia="Times New Roman" w:hAnsi="Calibri" w:cs="Calibri"/>
+          <w:color w:val="000000"/>
+          <w:sz w:val="24"/>
+        </w:rPr>
+      </w:pPr>
+      <w:r>
+        <w:rPr>
+          <w:rFonts w:ascii="Calibri" w:eastAsia="Times New Roman" w:hAnsi="Calibri" w:cs="Calibri"/>
+          <w:color w:val="000000"/>
+          <w:sz w:val="24"/>
+        </w:rPr>
+        <w:t>"</w:t>
+      </w:r>
+      <w:r>
+        <w:rPr>
+          <w:rFonts w:ascii="Calibri" w:eastAsia="Times New Roman" w:hAnsi="Calibri" w:cs="Calibri"/>
+          <w:color w:val="000000"/>
+          <w:sz w:val="24"/>
+          <w:highlight w:val="yellow"/>
+        </w:rPr>
+        <w:t>generate_initrd.sh</w:t>
+      </w:r>
+      <w:r>
+        <w:rPr>
+          <w:rFonts w:ascii="Calibri" w:eastAsia="Times New Roman" w:hAnsi="Calibri" w:cs="Calibri"/>
+          <w:color w:val="000000"/>
+          <w:sz w:val="24"/>
+        </w:rPr>
+        <w:t xml:space="preserve">" </w:t>
+      </w:r>
+      <w:r>
+        <w:rPr>
+          <w:rFonts w:ascii="Calibri" w:eastAsia="Times New Roman" w:hAnsi="Calibri" w:cs="Calibri"/>
+          <w:color w:val="000000"/>
+          <w:sz w:val="24"/>
+        </w:rPr>
+        <w:t xml:space="preserve">script would create the new </w:t>
       </w:r>
       <w:proofErr w:type="spellStart"/>
       <w:r>
@@ -667,7 +1060,16 @@
           <w:color w:val="000000"/>
           <w:sz w:val="24"/>
         </w:rPr>
-        <w:t xml:space="preserve"> image under the "</w:t>
+        <w:t xml:space="preserve"> image under the </w:t>
+      </w:r>
+      <w:r>
+        <w:rPr>
+          <w:rFonts w:ascii="Calibri" w:eastAsia="Times New Roman" w:hAnsi="Calibri" w:cs="Calibri"/>
+          <w:color w:val="000000"/>
+          <w:sz w:val="24"/>
+          <w:highlight w:val="yellow"/>
+        </w:rPr>
+        <w:t>"</w:t>
       </w:r>
       <w:proofErr w:type="spellStart"/>
       <w:r>
@@ -685,21 +1087,18 @@
           <w:rFonts w:ascii="Calibri" w:eastAsia="Times New Roman" w:hAnsi="Calibri" w:cs="Calibri"/>
           <w:color w:val="000000"/>
           <w:sz w:val="24"/>
-        </w:rPr>
-        <w:t>" folder.</w:t>
-      </w:r>
-    </w:p>
-    <w:p>
-      <w:pPr>
-        <w:spacing w:after="0" w:line="240" w:lineRule="auto"/>
-        <w:ind w:left="360"/>
-        <w:textAlignment w:val="center"/>
-        <w:rPr>
-          <w:rFonts w:ascii="Calibri" w:eastAsia="Times New Roman" w:hAnsi="Calibri" w:cs="Calibri"/>
-          <w:color w:val="000000"/>
-          <w:sz w:val="24"/>
-        </w:rPr>
-      </w:pPr>
+          <w:highlight w:val="yellow"/>
+        </w:rPr>
+        <w:t>"</w:t>
+      </w:r>
+      <w:r>
+        <w:rPr>
+          <w:rFonts w:ascii="Calibri" w:eastAsia="Times New Roman" w:hAnsi="Calibri" w:cs="Calibri"/>
+          <w:color w:val="000000"/>
+          <w:sz w:val="24"/>
+        </w:rPr>
+        <w:t xml:space="preserve"> folder.</w:t>
+      </w:r>
     </w:p>
     <w:p>
       <w:pPr>
@@ -730,7 +1129,7 @@
           <w:szCs w:val="22"/>
         </w:rPr>
         <w:drawing>
-          <wp:inline distT="0" distB="0" distL="0" distR="0">
+          <wp:inline distT="0" distB="0" distL="0" distR="0" wp14:anchorId="74BE6444" wp14:editId="47197C24">
             <wp:extent cx="4829231" cy="1807535"/>
             <wp:effectExtent l="0" t="0" r="0" b="2540"/>
             <wp:docPr id="2" name="Picture 2" descr="Machine generated alternative text:&#10;root@MW-l404—SB: -/verifier/tcbprotection$ 11&#10;total 44&#10;drwxr—xr-x 6 root root 4096 Mar 12 02:02 .!&#10;drwxr-xr-x 6 root root 4096 Mar 12 01:56 ..,&#10;drwxr—xr-x 2 root root 4096 Mar 12 01:56 bin!&#10;-rwxrw-rw— 1 root root 4281 Mar 11 10:21 configure hostsh*&#10;—rw—r——r—— 1 root root 1084 Mar 11 10:21 create_menuentry.pl&#10;drwxr—xr-x 2 root root 4096 Mar 12 01:58 generated files!&#10;—rwxrw—rw— 1 root root 3593 Mar 10 02:20 generate_initrd.sh*&#10;drwxr—xr-x 2 root root 4096 Mar 12 01:51 initrdhooicsf&#10;drwxr—xr-x 2 root root 4096 Mar 12 01:51 local—premountf&#10;—rw—r——r-- 1 root root 1018 Mar 12 02:02 saraplemenuentry&#10;root@MH—1404—SB: -íverifier!tcb_protection* 11 generated_files!&#10;total 22336&#10;drwxr-xr-x 2 root root 4096 Mar 12 01:58 .!&#10;drwxr—xr-x 6 root root 4096 Mar 12 02:02 ..!&#10;—rw—r——r-— 1 root root 22859825 Mar 12 01:58 initrdimg—313.0—24—generic—measurenent&#10;root@MH—1404—SB: -íverifier!tcb_protection# • ___________ _____________"/>
@@ -747,7 +1146,7 @@
                     </pic:cNvPicPr>
                   </pic:nvPicPr>
                   <pic:blipFill>
-                    <a:blip r:embed="rId7">
+                    <a:blip r:embed="rId11">
                       <a:extLst>
                         <a:ext uri="{28A0092B-C50C-407E-A947-70E740481C1C}">
                           <a14:useLocalDpi xmlns:a14="http://schemas.microsoft.com/office/drawing/2010/main" val="0"/>
@@ -820,7 +1219,6 @@
           <w:rFonts w:ascii="Calibri" w:eastAsia="Times New Roman" w:hAnsi="Calibri" w:cs="Calibri"/>
           <w:color w:val="000000"/>
         </w:rPr>
-        <w:lastRenderedPageBreak/>
         <w:t>You can verify if the image was created successfully and having all the Measurement Agent components by running the following command</w:t>
       </w:r>
     </w:p>
@@ -872,25 +1270,7 @@
           <w:color w:val="000000"/>
           <w:highlight w:val="yellow"/>
         </w:rPr>
-        <w:t xml:space="preserve"> "</w:t>
-      </w:r>
-      <w:proofErr w:type="spellStart"/>
-      <w:r>
-        <w:rPr>
-          <w:rFonts w:ascii="Calibri" w:eastAsia="Times New Roman" w:hAnsi="Calibri" w:cs="Calibri"/>
-          <w:color w:val="000000"/>
-          <w:highlight w:val="yellow"/>
-        </w:rPr>
-        <w:t>rpmmio.ko</w:t>
-      </w:r>
-      <w:proofErr w:type="spellEnd"/>
-      <w:r>
-        <w:rPr>
-          <w:rFonts w:ascii="Calibri" w:eastAsia="Times New Roman" w:hAnsi="Calibri" w:cs="Calibri"/>
-          <w:color w:val="000000"/>
-          <w:highlight w:val="yellow"/>
-        </w:rPr>
-        <w:t>"</w:t>
+        <w:t xml:space="preserve"> "rpmmio.ko"</w:t>
       </w:r>
     </w:p>
     <w:p>
@@ -946,13 +1326,7 @@
         <w:ind w:left="540"/>
       </w:pPr>
       <w:r>
-        <w:t>&lt;</w:t>
-      </w:r>
-      <w:r>
-        <w:t>Manifest</w:t>
-      </w:r>
-      <w:r>
-        <w:t xml:space="preserve"> </w:t>
+        <w:t xml:space="preserve">&lt;Manifest </w:t>
       </w:r>
       <w:proofErr w:type="spellStart"/>
       <w:r>
@@ -986,13 +1360,7 @@
         <w:ind w:left="540"/>
       </w:pPr>
       <w:r>
-        <w:t>&lt;/</w:t>
-      </w:r>
-      <w:r>
-        <w:t>Manifest</w:t>
-      </w:r>
-      <w:r>
-        <w:t>&gt;</w:t>
+        <w:t>&lt;/Manifest&gt;</w:t>
       </w:r>
     </w:p>
     <w:p>
@@ -1040,55 +1408,263 @@
           <w:rFonts w:ascii="Calibri" w:eastAsia="Times New Roman" w:hAnsi="Calibri" w:cs="Calibri"/>
           <w:color w:val="000000"/>
         </w:rPr>
-        <w:t xml:space="preserve">" script. As shown in the output below, the script would get the manifest file input from the user, and updates the grub entry automatically. </w:t>
-      </w:r>
-    </w:p>
-    <w:p>
-      <w:pPr>
-        <w:pStyle w:val="NormalWeb"/>
-        <w:spacing w:before="0" w:beforeAutospacing="0" w:after="0" w:afterAutospacing="0"/>
+        <w:t xml:space="preserve">" script. As shown in the output below, the script would get the manifest file </w:t>
+      </w:r>
+      <w:r>
+        <w:rPr>
+          <w:rFonts w:ascii="Calibri" w:eastAsia="Times New Roman" w:hAnsi="Calibri" w:cs="Calibri"/>
+          <w:color w:val="000000"/>
+        </w:rPr>
+        <w:t xml:space="preserve">and </w:t>
+      </w:r>
+      <w:proofErr w:type="spellStart"/>
+      <w:r>
+        <w:rPr>
+          <w:rFonts w:ascii="Calibri" w:eastAsia="Times New Roman" w:hAnsi="Calibri" w:cs="Calibri"/>
+          <w:color w:val="000000"/>
+        </w:rPr>
+        <w:t>grug.cfg</w:t>
+      </w:r>
+      <w:proofErr w:type="spellEnd"/>
+      <w:r>
+        <w:rPr>
+          <w:rFonts w:ascii="Calibri" w:eastAsia="Times New Roman" w:hAnsi="Calibri" w:cs="Calibri"/>
+          <w:color w:val="000000"/>
+        </w:rPr>
+        <w:t xml:space="preserve"> file path as </w:t>
+      </w:r>
+      <w:r>
+        <w:rPr>
+          <w:rFonts w:ascii="Calibri" w:eastAsia="Times New Roman" w:hAnsi="Calibri" w:cs="Calibri"/>
+          <w:color w:val="000000"/>
+        </w:rPr>
+        <w:t xml:space="preserve">input from the user, and </w:t>
+      </w:r>
+      <w:r>
+        <w:rPr>
+          <w:rFonts w:ascii="Calibri" w:eastAsia="Times New Roman" w:hAnsi="Calibri" w:cs="Calibri"/>
+          <w:color w:val="000000"/>
+        </w:rPr>
+        <w:t>creates grub entry</w:t>
+      </w:r>
+      <w:r>
+        <w:rPr>
+          <w:rFonts w:ascii="Calibri" w:eastAsia="Times New Roman" w:hAnsi="Calibri" w:cs="Calibri"/>
+          <w:color w:val="000000"/>
+        </w:rPr>
+        <w:t xml:space="preserve"> </w:t>
+      </w:r>
+      <w:r>
+        <w:rPr>
+          <w:rFonts w:ascii="Calibri" w:eastAsia="Times New Roman" w:hAnsi="Calibri" w:cs="Calibri"/>
+          <w:color w:val="000000"/>
+        </w:rPr>
+        <w:t xml:space="preserve">in </w:t>
+      </w:r>
+      <w:r>
+        <w:rPr>
+          <w:rFonts w:ascii="Calibri" w:eastAsia="Times New Roman" w:hAnsi="Calibri" w:cs="Calibri"/>
+          <w:color w:val="000000"/>
+          <w:highlight w:val="yellow"/>
+        </w:rPr>
+        <w:t>./</w:t>
+      </w:r>
+      <w:proofErr w:type="spellStart"/>
+      <w:r>
+        <w:rPr>
+          <w:rFonts w:ascii="Calibri" w:eastAsia="Times New Roman" w:hAnsi="Calibri" w:cs="Calibri"/>
+          <w:color w:val="000000"/>
+          <w:highlight w:val="yellow"/>
+        </w:rPr>
+        <w:t>sample_menuentry</w:t>
+      </w:r>
+      <w:proofErr w:type="spellEnd"/>
+      <w:r>
+        <w:rPr>
+          <w:rFonts w:ascii="Calibri" w:eastAsia="Times New Roman" w:hAnsi="Calibri" w:cs="Calibri"/>
+          <w:color w:val="000000"/>
+        </w:rPr>
+        <w:t xml:space="preserve"> file. It behaves differently based on Grub version used. By default, Ubuntu 12.04+ &amp; Fedora 20+, RHEL 7+ uses grub 2. RHEL 6.x uses grub legacy.</w:t>
+      </w:r>
+    </w:p>
+    <w:p>
+      <w:pPr>
+        <w:numPr>
+          <w:ilvl w:val="0"/>
+          <w:numId w:val="3"/>
+        </w:numPr>
+        <w:spacing w:after="0" w:line="240" w:lineRule="auto"/>
         <w:ind w:left="540"/>
-        <w:rPr>
-          <w:rFonts w:ascii="Calibri" w:hAnsi="Calibri" w:cs="Calibri"/>
-          <w:color w:val="000000"/>
-          <w:sz w:val="22"/>
-          <w:szCs w:val="22"/>
-        </w:rPr>
-      </w:pPr>
-      <w:r>
-        <w:rPr>
-          <w:rFonts w:ascii="Calibri" w:hAnsi="Calibri" w:cs="Calibri"/>
-          <w:color w:val="000000"/>
-          <w:sz w:val="22"/>
-          <w:szCs w:val="22"/>
-        </w:rPr>
-        <w:t> </w:t>
-      </w:r>
-    </w:p>
-    <w:p>
-      <w:pPr>
-        <w:pStyle w:val="NormalWeb"/>
-        <w:spacing w:before="0" w:beforeAutospacing="0" w:after="0" w:afterAutospacing="0"/>
-        <w:rPr>
-          <w:rFonts w:ascii="Calibri" w:hAnsi="Calibri" w:cs="Calibri"/>
-          <w:color w:val="000000"/>
-          <w:sz w:val="22"/>
-          <w:szCs w:val="22"/>
-        </w:rPr>
-      </w:pPr>
-      <w:r>
-        <w:rPr>
-          <w:rFonts w:ascii="Calibri" w:hAnsi="Calibri" w:cs="Calibri"/>
+        <w:textAlignment w:val="center"/>
+        <w:rPr>
+          <w:rFonts w:ascii="Calibri" w:eastAsia="Times New Roman" w:hAnsi="Calibri" w:cs="Calibri"/>
+          <w:color w:val="000000"/>
+        </w:rPr>
+      </w:pPr>
+      <w:r>
+        <w:rPr>
+          <w:rFonts w:ascii="Calibri" w:eastAsia="Times New Roman" w:hAnsi="Calibri" w:cs="Calibri"/>
+          <w:color w:val="000000"/>
+        </w:rPr>
+        <w:lastRenderedPageBreak/>
+        <w:t>For Ubuntu / Fedora [OS with Grub 2]: This script will also append generated grub entry in /</w:t>
+      </w:r>
+      <w:proofErr w:type="spellStart"/>
+      <w:r>
+        <w:rPr>
+          <w:rFonts w:ascii="Calibri" w:eastAsia="Times New Roman" w:hAnsi="Calibri" w:cs="Calibri"/>
+          <w:color w:val="000000"/>
+        </w:rPr>
+        <w:t>etc</w:t>
+      </w:r>
+      <w:proofErr w:type="spellEnd"/>
+      <w:r>
+        <w:rPr>
+          <w:rFonts w:ascii="Calibri" w:eastAsia="Times New Roman" w:hAnsi="Calibri" w:cs="Calibri"/>
+          <w:color w:val="000000"/>
+        </w:rPr>
+        <w:t xml:space="preserve">/grub/40_custom file and do update-grub to update </w:t>
+      </w:r>
+      <w:proofErr w:type="spellStart"/>
+      <w:r>
+        <w:rPr>
+          <w:rFonts w:ascii="Calibri" w:eastAsia="Times New Roman" w:hAnsi="Calibri" w:cs="Calibri"/>
+          <w:color w:val="000000"/>
+        </w:rPr>
+        <w:t>grub.cfg</w:t>
+      </w:r>
+      <w:proofErr w:type="spellEnd"/>
+      <w:r>
+        <w:rPr>
+          <w:rFonts w:ascii="Calibri" w:eastAsia="Times New Roman" w:hAnsi="Calibri" w:cs="Calibri"/>
+          <w:color w:val="000000"/>
+        </w:rPr>
+        <w:t xml:space="preserve"> automatically. Following is the output for Ubuntu [Similar output will get generated for Fedora as well]</w:t>
+      </w:r>
+      <w:r>
+        <w:rPr>
+          <w:rFonts w:ascii="Calibri" w:eastAsia="Times New Roman" w:hAnsi="Calibri" w:cs="Calibri"/>
+          <w:color w:val="000000"/>
+        </w:rPr>
+        <w:t xml:space="preserve"> </w:t>
+      </w:r>
+    </w:p>
+    <w:p>
+      <w:pPr>
+        <w:numPr>
+          <w:ilvl w:val="1"/>
+          <w:numId w:val="3"/>
+        </w:numPr>
+        <w:spacing w:after="0" w:line="240" w:lineRule="auto"/>
+        <w:textAlignment w:val="center"/>
+        <w:rPr>
+          <w:rFonts w:ascii="Calibri" w:eastAsia="Times New Roman" w:hAnsi="Calibri" w:cs="Calibri"/>
+          <w:color w:val="000000"/>
+        </w:rPr>
+      </w:pPr>
+      <w:r>
+        <w:rPr>
+          <w:rFonts w:ascii="Calibri" w:eastAsia="Times New Roman" w:hAnsi="Calibri" w:cs="Calibri"/>
+          <w:color w:val="000000"/>
+        </w:rPr>
+        <w:t xml:space="preserve">Note: Incase if grub entry for TCB-Protection is already available in 40_custom </w:t>
+      </w:r>
+      <w:proofErr w:type="spellStart"/>
+      <w:r>
+        <w:rPr>
+          <w:rFonts w:ascii="Calibri" w:eastAsia="Times New Roman" w:hAnsi="Calibri" w:cs="Calibri"/>
+          <w:color w:val="000000"/>
+        </w:rPr>
+        <w:t>config</w:t>
+      </w:r>
+      <w:proofErr w:type="spellEnd"/>
+      <w:r>
+        <w:rPr>
+          <w:rFonts w:ascii="Calibri" w:eastAsia="Times New Roman" w:hAnsi="Calibri" w:cs="Calibri"/>
+          <w:color w:val="000000"/>
+        </w:rPr>
+        <w:t xml:space="preserve"> then </w:t>
+      </w:r>
+      <w:r>
+        <w:rPr>
+          <w:rFonts w:ascii="Calibri" w:eastAsia="Times New Roman" w:hAnsi="Calibri" w:cs="Calibri"/>
+          <w:color w:val="000000"/>
+        </w:rPr>
+        <w:t xml:space="preserve">this script will not update it automatically and will give WARNING message with instructions. In this case, grub entry would be available in </w:t>
+      </w:r>
+      <w:r>
+        <w:rPr>
+          <w:rFonts w:ascii="Calibri" w:eastAsia="Times New Roman" w:hAnsi="Calibri" w:cs="Calibri"/>
+          <w:color w:val="000000"/>
+          <w:highlight w:val="yellow"/>
+        </w:rPr>
+        <w:t>./</w:t>
+      </w:r>
+      <w:proofErr w:type="spellStart"/>
+      <w:r>
+        <w:rPr>
+          <w:rFonts w:ascii="Calibri" w:eastAsia="Times New Roman" w:hAnsi="Calibri" w:cs="Calibri"/>
+          <w:color w:val="000000"/>
+          <w:highlight w:val="yellow"/>
+        </w:rPr>
+        <w:t>sample_menuentry</w:t>
+      </w:r>
+      <w:proofErr w:type="spellEnd"/>
+      <w:r>
+        <w:rPr>
+          <w:rFonts w:ascii="Calibri" w:eastAsia="Times New Roman" w:hAnsi="Calibri" w:cs="Calibri"/>
+          <w:color w:val="000000"/>
+        </w:rPr>
+        <w:t xml:space="preserve"> file which needs to verified and copied OR replaced in 40_custom file and then run command to update </w:t>
+      </w:r>
+      <w:proofErr w:type="spellStart"/>
+      <w:r>
+        <w:rPr>
+          <w:rFonts w:ascii="Calibri" w:eastAsia="Times New Roman" w:hAnsi="Calibri" w:cs="Calibri"/>
+          <w:color w:val="000000"/>
+        </w:rPr>
+        <w:t>grub.cfg</w:t>
+      </w:r>
+      <w:proofErr w:type="spellEnd"/>
+      <w:r>
+        <w:rPr>
+          <w:rFonts w:ascii="Calibri" w:eastAsia="Times New Roman" w:hAnsi="Calibri" w:cs="Calibri"/>
+          <w:color w:val="000000"/>
+        </w:rPr>
+        <w:t xml:space="preserve"> as mentioned in instructions on console</w:t>
+      </w:r>
+    </w:p>
+    <w:p>
+      <w:pPr>
+        <w:spacing w:after="0" w:line="240" w:lineRule="auto"/>
+        <w:ind w:left="1440"/>
+        <w:textAlignment w:val="center"/>
+        <w:rPr>
+          <w:rFonts w:ascii="Calibri" w:eastAsia="Times New Roman" w:hAnsi="Calibri" w:cs="Calibri"/>
+          <w:color w:val="000000"/>
+        </w:rPr>
+      </w:pPr>
+    </w:p>
+    <w:p>
+      <w:pPr>
+        <w:spacing w:after="0" w:line="240" w:lineRule="auto"/>
+        <w:textAlignment w:val="center"/>
+        <w:rPr>
+          <w:rFonts w:ascii="Calibri" w:eastAsia="Times New Roman" w:hAnsi="Calibri" w:cs="Calibri"/>
+          <w:color w:val="000000"/>
+        </w:rPr>
+      </w:pPr>
+      <w:r>
+        <w:rPr>
+          <w:rFonts w:ascii="Calibri" w:eastAsia="Times New Roman" w:hAnsi="Calibri" w:cs="Calibri"/>
           <w:noProof/>
           <w:color w:val="000000"/>
-          <w:sz w:val="22"/>
-          <w:szCs w:val="22"/>
         </w:rPr>
         <w:drawing>
-          <wp:inline distT="0" distB="0" distL="0" distR="0">
-            <wp:extent cx="9484360" cy="2849245"/>
-            <wp:effectExtent l="0" t="0" r="2540" b="8255"/>
-            <wp:docPr id="3" name="Picture 3" descr="Machine generated alternative text:&#10;root@MH—1404—SB: —/verifier/tcbprotectiont . /configure_host. sh&#10;Configuring Host&#10;Current kernel version is 3.13.0—24—generic&#10;Checking for initrd available for 3.13.0—24—generic&#10;Copying TOE—protection enabled initrd in /boot&#10;Enter the manifest file path :&#10;/root/manifest. xml&#10;Found manifest file&#10;Partitions available and its mount points: {/dev/mapper/MH——1404——SB——vg—root:/,/dev/sdai:/boot)&#10;Following kernel argument will be used in grub menuentry for TOE Protection:&#10;MANIFEST PATH”/root/manifest.xml” PARTITION INFO=”{/dev/mapper/MH——1404-—SB-—vg-root:/,/dev/sdal:/boot)”&#10;Generate grub entry for TOE—protection&#10;. /sample_menuentry3.13. 0—24—genericinitrd. img—3.13. 0—24—generic—measurementMANlFEST_PATH”/root/manifest .xm.l” PARTITION INFO”{/dev/mapper/MH——1404—-SB—-vg—root : /, /dev/sdal : /boot) “TCB—ProtectionGene&#10;ated grub entry in ./sample_menuentry file&#10;Check for existing menuentry in /etc/grub.d/40_custom file&#10;Menuentry has been appended in /etc/grub.d/40 custom&#10;Generating grub configuration file ...&#10;Found linux image: /boot/vmlinuz—3.13.0—24—generic&#10;Found initrd image: /boot/initrd. img—3 .13.0—24—generic&#10;Found linux image: /boot/vmlinuz—3.13.0—24—generic&#10;Found initrd image: /boot/initrd.img—3.13.0—24—generic&#10;Found linux image: /boot/vmlinuz—3.13.0—24—generic&#10;Found initrd image: /boot/initrd. g—3.13.0—2 4—generic&#10;Found memtest86+ image: /memtest86+.elf&#10;Found memtest86+ image: /memtest86-4-.bin&#10;done&#10;Grub entry updated... New grub option will be available in /boot/grub/grub.cfg rile&#10;Reboot host and select appropriate grub option to boot host with TOE protection&#10;r SW e nretinnI"/>
+          <wp:inline distT="0" distB="0" distL="0" distR="0" wp14:anchorId="23AB4CAA" wp14:editId="7DA8C88E">
+            <wp:extent cx="9345930" cy="4997450"/>
+            <wp:effectExtent l="0" t="0" r="7620" b="0"/>
+            <wp:docPr id="10" name="Picture 10"/>
             <wp:cNvGraphicFramePr>
               <a:graphicFrameLocks xmlns:a="http://schemas.openxmlformats.org/drawingml/2006/main" noChangeAspect="1"/>
             </wp:cNvGraphicFramePr>
@@ -1096,13 +1672,13 @@
               <a:graphicData uri="http://schemas.openxmlformats.org/drawingml/2006/picture">
                 <pic:pic xmlns:pic="http://schemas.openxmlformats.org/drawingml/2006/picture">
                   <pic:nvPicPr>
-                    <pic:cNvPr id="0" name="Picture 3" descr="Machine generated alternative text:&#10;root@MH—1404—SB: —/verifier/tcbprotectiont . /configure_host. sh&#10;Configuring Host&#10;Current kernel version is 3.13.0—24—generic&#10;Checking for initrd available for 3.13.0—24—generic&#10;Copying TOE—protection enabled initrd in /boot&#10;Enter the manifest file path :&#10;/root/manifest. xml&#10;Found manifest file&#10;Partitions available and its mount points: {/dev/mapper/MH——1404——SB——vg—root:/,/dev/sdai:/boot)&#10;Following kernel argument will be used in grub menuentry for TOE Protection:&#10;MANIFEST PATH”/root/manifest.xml” PARTITION INFO=”{/dev/mapper/MH——1404-—SB-—vg-root:/,/dev/sdal:/boot)”&#10;Generate grub entry for TOE—protection&#10;. /sample_menuentry3.13. 0—24—genericinitrd. img—3.13. 0—24—generic—measurementMANlFEST_PATH”/root/manifest .xm.l” PARTITION INFO”{/dev/mapper/MH——1404—-SB—-vg—root : /, /dev/sdal : /boot) “TCB—ProtectionGene&#10;ated grub entry in ./sample_menuentry file&#10;Check for existing menuentry in /etc/grub.d/40_custom file&#10;Menuentry has been appended in /etc/grub.d/40 custom&#10;Generating grub configuration file ...&#10;Found linux image: /boot/vmlinuz—3.13.0—24—generic&#10;Found initrd image: /boot/initrd. img—3 .13.0—24—generic&#10;Found linux image: /boot/vmlinuz—3.13.0—24—generic&#10;Found initrd image: /boot/initrd.img—3.13.0—24—generic&#10;Found linux image: /boot/vmlinuz—3.13.0—24—generic&#10;Found initrd image: /boot/initrd. g—3.13.0—2 4—generic&#10;Found memtest86+ image: /memtest86+.elf&#10;Found memtest86+ image: /memtest86-4-.bin&#10;done&#10;Grub entry updated... New grub option will be available in /boot/grub/grub.cfg rile&#10;Reboot host and select appropriate grub option to boot host with TOE protection&#10;r SW e nretinnI"/>
+                    <pic:cNvPr id="0" name="Picture 6"/>
                     <pic:cNvPicPr>
                       <a:picLocks noChangeAspect="1" noChangeArrowheads="1"/>
                     </pic:cNvPicPr>
                   </pic:nvPicPr>
                   <pic:blipFill>
-                    <a:blip r:embed="rId8">
+                    <a:blip r:embed="rId12">
                       <a:extLst>
                         <a:ext uri="{28A0092B-C50C-407E-A947-70E740481C1C}">
                           <a14:useLocalDpi xmlns:a14="http://schemas.microsoft.com/office/drawing/2010/main" val="0"/>
@@ -1117,7 +1693,7 @@
                   <pic:spPr bwMode="auto">
                     <a:xfrm>
                       <a:off x="0" y="0"/>
-                      <a:ext cx="9484360" cy="2849245"/>
+                      <a:ext cx="9345930" cy="4997450"/>
                     </a:xfrm>
                     <a:prstGeom prst="rect">
                       <a:avLst/>
@@ -1136,8 +1712,166 @@
     </w:p>
     <w:p>
       <w:pPr>
+        <w:spacing w:after="0" w:line="240" w:lineRule="auto"/>
+        <w:ind w:left="540"/>
+        <w:textAlignment w:val="center"/>
+        <w:rPr>
+          <w:rFonts w:ascii="Calibri" w:eastAsia="Times New Roman" w:hAnsi="Calibri" w:cs="Calibri"/>
+          <w:color w:val="000000"/>
+        </w:rPr>
+      </w:pPr>
+    </w:p>
+    <w:p>
+      <w:pPr>
+        <w:numPr>
+          <w:ilvl w:val="0"/>
+          <w:numId w:val="3"/>
+        </w:numPr>
+        <w:spacing w:after="0" w:line="240" w:lineRule="auto"/>
+        <w:ind w:left="540"/>
+        <w:textAlignment w:val="center"/>
+        <w:rPr>
+          <w:rFonts w:ascii="Calibri" w:eastAsia="Times New Roman" w:hAnsi="Calibri" w:cs="Calibri"/>
+          <w:color w:val="000000"/>
+        </w:rPr>
+      </w:pPr>
+      <w:r>
+        <w:rPr>
+          <w:rFonts w:ascii="Calibri" w:eastAsia="Times New Roman" w:hAnsi="Calibri" w:cs="Calibri"/>
+          <w:color w:val="000000"/>
+        </w:rPr>
+        <w:t xml:space="preserve">For RHEL (with Grub legacy), this script will populate grub entry in </w:t>
+      </w:r>
+      <w:r>
+        <w:rPr>
+          <w:rFonts w:ascii="Calibri" w:eastAsia="Times New Roman" w:hAnsi="Calibri" w:cs="Calibri"/>
+          <w:color w:val="000000"/>
+          <w:highlight w:val="yellow"/>
+        </w:rPr>
+        <w:t>./</w:t>
+      </w:r>
+      <w:proofErr w:type="spellStart"/>
+      <w:r>
+        <w:rPr>
+          <w:rFonts w:ascii="Calibri" w:eastAsia="Times New Roman" w:hAnsi="Calibri" w:cs="Calibri"/>
+          <w:color w:val="000000"/>
+          <w:highlight w:val="yellow"/>
+        </w:rPr>
+        <w:t>sample_menuentry</w:t>
+      </w:r>
+      <w:proofErr w:type="spellEnd"/>
+      <w:r>
+        <w:rPr>
+          <w:rFonts w:ascii="Calibri" w:eastAsia="Times New Roman" w:hAnsi="Calibri" w:cs="Calibri"/>
+          <w:color w:val="000000"/>
+        </w:rPr>
+        <w:t xml:space="preserve"> file which needs to be verified and copied to </w:t>
+      </w:r>
+      <w:proofErr w:type="spellStart"/>
+      <w:r>
+        <w:rPr>
+          <w:rFonts w:ascii="Calibri" w:eastAsia="Times New Roman" w:hAnsi="Calibri" w:cs="Calibri"/>
+          <w:color w:val="000000"/>
+        </w:rPr>
+        <w:t>grub.cfg</w:t>
+      </w:r>
+      <w:proofErr w:type="spellEnd"/>
+      <w:r>
+        <w:rPr>
+          <w:rFonts w:ascii="Calibri" w:eastAsia="Times New Roman" w:hAnsi="Calibri" w:cs="Calibri"/>
+          <w:color w:val="000000"/>
+        </w:rPr>
+        <w:t xml:space="preserve"> / </w:t>
+      </w:r>
+      <w:proofErr w:type="spellStart"/>
+      <w:r>
+        <w:rPr>
+          <w:rFonts w:ascii="Calibri" w:eastAsia="Times New Roman" w:hAnsi="Calibri" w:cs="Calibri"/>
+          <w:color w:val="000000"/>
+        </w:rPr>
+        <w:t>menu.lst</w:t>
+      </w:r>
+      <w:proofErr w:type="spellEnd"/>
+      <w:r>
+        <w:rPr>
+          <w:rFonts w:ascii="Calibri" w:eastAsia="Times New Roman" w:hAnsi="Calibri" w:cs="Calibri"/>
+          <w:color w:val="000000"/>
+        </w:rPr>
+        <w:t xml:space="preserve"> file</w:t>
+      </w:r>
+    </w:p>
+    <w:p>
+      <w:pPr>
+        <w:spacing w:after="0" w:line="240" w:lineRule="auto"/>
+        <w:ind w:left="540"/>
+        <w:textAlignment w:val="center"/>
+        <w:rPr>
+          <w:rFonts w:ascii="Calibri" w:eastAsia="Times New Roman" w:hAnsi="Calibri" w:cs="Calibri"/>
+          <w:color w:val="000000"/>
+        </w:rPr>
+      </w:pPr>
+      <w:r>
+        <w:rPr>
+          <w:rFonts w:ascii="Calibri" w:eastAsia="Times New Roman" w:hAnsi="Calibri" w:cs="Calibri"/>
+          <w:noProof/>
+          <w:color w:val="000000"/>
+        </w:rPr>
+        <w:lastRenderedPageBreak/>
+        <w:drawing>
+          <wp:inline distT="0" distB="0" distL="0" distR="0" wp14:anchorId="35108D31" wp14:editId="57054DA4">
+            <wp:extent cx="6379845" cy="4444365"/>
+            <wp:effectExtent l="0" t="0" r="1905" b="0"/>
+            <wp:docPr id="11" name="Picture 11"/>
+            <wp:cNvGraphicFramePr>
+              <a:graphicFrameLocks xmlns:a="http://schemas.openxmlformats.org/drawingml/2006/main" noChangeAspect="1"/>
+            </wp:cNvGraphicFramePr>
+            <a:graphic xmlns:a="http://schemas.openxmlformats.org/drawingml/2006/main">
+              <a:graphicData uri="http://schemas.openxmlformats.org/drawingml/2006/picture">
+                <pic:pic xmlns:pic="http://schemas.openxmlformats.org/drawingml/2006/picture">
+                  <pic:nvPicPr>
+                    <pic:cNvPr id="0" name="Picture 7"/>
+                    <pic:cNvPicPr>
+                      <a:picLocks noChangeAspect="1" noChangeArrowheads="1"/>
+                    </pic:cNvPicPr>
+                  </pic:nvPicPr>
+                  <pic:blipFill>
+                    <a:blip r:embed="rId13">
+                      <a:extLst>
+                        <a:ext uri="{28A0092B-C50C-407E-A947-70E740481C1C}">
+                          <a14:useLocalDpi xmlns:a14="http://schemas.microsoft.com/office/drawing/2010/main" val="0"/>
+                        </a:ext>
+                      </a:extLst>
+                    </a:blip>
+                    <a:srcRect/>
+                    <a:stretch>
+                      <a:fillRect/>
+                    </a:stretch>
+                  </pic:blipFill>
+                  <pic:spPr bwMode="auto">
+                    <a:xfrm>
+                      <a:off x="0" y="0"/>
+                      <a:ext cx="6379845" cy="4444365"/>
+                    </a:xfrm>
+                    <a:prstGeom prst="rect">
+                      <a:avLst/>
+                    </a:prstGeom>
+                    <a:noFill/>
+                    <a:ln>
+                      <a:noFill/>
+                    </a:ln>
+                  </pic:spPr>
+                </pic:pic>
+              </a:graphicData>
+            </a:graphic>
+          </wp:inline>
+        </w:drawing>
+      </w:r>
+    </w:p>
+    <w:p>
+      <w:pPr>
         <w:pStyle w:val="NormalWeb"/>
         <w:spacing w:before="0" w:beforeAutospacing="0" w:after="0" w:afterAutospacing="0"/>
+        <w:ind w:left="540"/>
         <w:rPr>
           <w:rFonts w:ascii="Calibri" w:hAnsi="Calibri" w:cs="Calibri"/>
           <w:color w:val="000000"/>
@@ -1145,15 +1879,19 @@
           <w:szCs w:val="22"/>
         </w:rPr>
       </w:pPr>
-      <w:r>
+    </w:p>
+    <w:p>
+      <w:pPr>
+        <w:pStyle w:val="NormalWeb"/>
+        <w:spacing w:before="0" w:beforeAutospacing="0" w:after="0" w:afterAutospacing="0"/>
+        <w:ind w:left="540"/>
         <w:rPr>
           <w:rFonts w:ascii="Calibri" w:hAnsi="Calibri" w:cs="Calibri"/>
           <w:color w:val="000000"/>
           <w:sz w:val="22"/>
           <w:szCs w:val="22"/>
         </w:rPr>
-        <w:t> </w:t>
-      </w:r>
+      </w:pPr>
     </w:p>
     <w:p>
       <w:pPr>
@@ -1169,13 +1907,46 @@
       <w:r>
         <w:rPr>
           <w:rFonts w:ascii="Calibri" w:hAnsi="Calibri" w:cs="Calibri"/>
-          <w:noProof/>
           <w:color w:val="000000"/>
           <w:sz w:val="22"/>
           <w:szCs w:val="22"/>
         </w:rPr>
+        <w:t>Grub entry for Ubuntu / Fedora (Grub 2) will look like below:</w:t>
+      </w:r>
+    </w:p>
+    <w:p>
+      <w:pPr>
+        <w:pStyle w:val="NormalWeb"/>
+        <w:spacing w:before="0" w:beforeAutospacing="0" w:after="0" w:afterAutospacing="0"/>
+        <w:rPr>
+          <w:rFonts w:ascii="Calibri" w:hAnsi="Calibri" w:cs="Calibri"/>
+          <w:color w:val="000000"/>
+          <w:sz w:val="22"/>
+          <w:szCs w:val="22"/>
+        </w:rPr>
+      </w:pPr>
+    </w:p>
+    <w:p>
+      <w:pPr>
+        <w:pStyle w:val="NormalWeb"/>
+        <w:spacing w:before="0" w:beforeAutospacing="0" w:after="0" w:afterAutospacing="0"/>
+        <w:rPr>
+          <w:rFonts w:ascii="Calibri" w:hAnsi="Calibri" w:cs="Calibri"/>
+          <w:color w:val="000000"/>
+          <w:sz w:val="22"/>
+          <w:szCs w:val="22"/>
+        </w:rPr>
+      </w:pPr>
+      <w:r>
+        <w:rPr>
+          <w:rFonts w:ascii="Calibri" w:hAnsi="Calibri" w:cs="Calibri"/>
+          <w:noProof/>
+          <w:color w:val="000000"/>
+          <w:sz w:val="22"/>
+          <w:szCs w:val="22"/>
+        </w:rPr>
         <w:drawing>
-          <wp:inline distT="0" distB="0" distL="0" distR="0">
+          <wp:inline distT="0" distB="0" distL="0" distR="0" wp14:anchorId="58F8E187" wp14:editId="5EF0DFAB">
             <wp:extent cx="9537700" cy="1775460"/>
             <wp:effectExtent l="0" t="0" r="6350" b="0"/>
             <wp:docPr id="4" name="Picture 4" descr="Machine generated alternative text:&#10;menuentry ‘TOE-Protection Ubuntu GNU/Linux, with tboot 1.8.1 and Linux 3.13.0—24-generic’ ——class ubuntu ——class gnu—linux ——class gnu ——class os ——class tboot {&#10;savedefault&#10;insmod part_msdos&#10;insmod ext2&#10;set root=&#10;if [ x$featureplatform_searchjiint = xy J&#10;search --no-floppy --fs-uuid --set= ---hint-bios=hd0,rrtsdosl ——hint—efihdo,rnsdosl ——hint—baremetalahci0,msdcsl c8Sael6a—046f—4784—8c92—6fbcdcaf4lso&#10;else&#10;search ——no—floppy ——fs—uuid ——set= - : r LE: - 46f—4784—8c92—6fbcdcaf4l5o&#10;fi&#10;echo ‘Loading tboot 1.8.1 ...‘&#10;multiboot /tboot.gz /tboot.gz loggin&#10;echo ‘Loading Linux 3.13.0—24—generic ...‘&#10;module /vmlinuz—3.13.0—24—generic /vmlinuz—3.13.0—24—generic root= :r:, ___-r_:::: r: izrrl: on ZFESJEAJE-=” r::: ::rnifest.zanl” PARTITION_1NY0”{/dev/znapper/NIi——14&#10;echo ‘Loading initial ramdisk . ..‘&#10;module /initrd.img—3.13.0—24—generic—measurement /initrd.img—3.13.0—24—generic—measurement&#10;I"/>
@@ -1192,7 +1963,7 @@
                     </pic:cNvPicPr>
                   </pic:nvPicPr>
                   <pic:blipFill>
-                    <a:blip r:embed="rId9">
+                    <a:blip r:embed="rId14">
                       <a:extLst>
                         <a:ext uri="{28A0092B-C50C-407E-A947-70E740481C1C}">
                           <a14:useLocalDpi xmlns:a14="http://schemas.microsoft.com/office/drawing/2010/main" val="0"/>
@@ -1228,18 +1999,115 @@
       <w:pPr>
         <w:pStyle w:val="NormalWeb"/>
         <w:spacing w:before="0" w:beforeAutospacing="0" w:after="0" w:afterAutospacing="0"/>
-      </w:pPr>
-      <w:r>
         <w:rPr>
           <w:rFonts w:ascii="Calibri" w:hAnsi="Calibri" w:cs="Calibri"/>
           <w:color w:val="000000"/>
           <w:sz w:val="22"/>
           <w:szCs w:val="22"/>
         </w:rPr>
+      </w:pPr>
+      <w:r>
+        <w:rPr>
+          <w:rFonts w:ascii="Calibri" w:hAnsi="Calibri" w:cs="Calibri"/>
+          <w:color w:val="000000"/>
+          <w:sz w:val="22"/>
+          <w:szCs w:val="22"/>
+        </w:rPr>
         <w:t> </w:t>
       </w:r>
-      <w:bookmarkStart w:id="0" w:name="_GoBack"/>
-      <w:bookmarkEnd w:id="0"/>
+    </w:p>
+    <w:p>
+      <w:pPr>
+        <w:pStyle w:val="NormalWeb"/>
+        <w:spacing w:before="0" w:beforeAutospacing="0" w:after="0" w:afterAutospacing="0"/>
+        <w:rPr>
+          <w:rFonts w:ascii="Calibri" w:hAnsi="Calibri" w:cs="Calibri"/>
+          <w:color w:val="000000"/>
+          <w:sz w:val="22"/>
+          <w:szCs w:val="22"/>
+        </w:rPr>
+      </w:pPr>
+      <w:r>
+        <w:rPr>
+          <w:rFonts w:ascii="Calibri" w:hAnsi="Calibri" w:cs="Calibri"/>
+          <w:color w:val="000000"/>
+          <w:sz w:val="22"/>
+          <w:szCs w:val="22"/>
+        </w:rPr>
+        <w:lastRenderedPageBreak/>
+        <w:t>Grub entry for RHEL (grub legacy) looks like below:</w:t>
+      </w:r>
+    </w:p>
+    <w:p>
+      <w:pPr>
+        <w:pStyle w:val="NormalWeb"/>
+        <w:spacing w:before="0" w:beforeAutospacing="0" w:after="0" w:afterAutospacing="0"/>
+        <w:rPr>
+          <w:rFonts w:ascii="Calibri" w:hAnsi="Calibri" w:cs="Calibri"/>
+          <w:color w:val="000000"/>
+          <w:sz w:val="22"/>
+          <w:szCs w:val="22"/>
+        </w:rPr>
+      </w:pPr>
+    </w:p>
+    <w:p>
+      <w:pPr>
+        <w:pStyle w:val="NormalWeb"/>
+        <w:spacing w:before="0" w:beforeAutospacing="0" w:after="0" w:afterAutospacing="0"/>
+      </w:pPr>
+      <w:r>
+        <w:rPr>
+          <w:noProof/>
+        </w:rPr>
+        <w:drawing>
+          <wp:inline distT="0" distB="0" distL="0" distR="0" wp14:anchorId="2F8C5205" wp14:editId="353343BD">
+            <wp:extent cx="8101965" cy="1414145"/>
+            <wp:effectExtent l="0" t="0" r="0" b="0"/>
+            <wp:docPr id="12" name="Picture 12"/>
+            <wp:cNvGraphicFramePr>
+              <a:graphicFrameLocks xmlns:a="http://schemas.openxmlformats.org/drawingml/2006/main" noChangeAspect="1"/>
+            </wp:cNvGraphicFramePr>
+            <a:graphic xmlns:a="http://schemas.openxmlformats.org/drawingml/2006/main">
+              <a:graphicData uri="http://schemas.openxmlformats.org/drawingml/2006/picture">
+                <pic:pic xmlns:pic="http://schemas.openxmlformats.org/drawingml/2006/picture">
+                  <pic:nvPicPr>
+                    <pic:cNvPr id="0" name="Picture 8"/>
+                    <pic:cNvPicPr>
+                      <a:picLocks noChangeAspect="1" noChangeArrowheads="1"/>
+                    </pic:cNvPicPr>
+                  </pic:nvPicPr>
+                  <pic:blipFill>
+                    <a:blip r:embed="rId15">
+                      <a:extLst>
+                        <a:ext uri="{28A0092B-C50C-407E-A947-70E740481C1C}">
+                          <a14:useLocalDpi xmlns:a14="http://schemas.microsoft.com/office/drawing/2010/main" val="0"/>
+                        </a:ext>
+                      </a:extLst>
+                    </a:blip>
+                    <a:srcRect/>
+                    <a:stretch>
+                      <a:fillRect/>
+                    </a:stretch>
+                  </pic:blipFill>
+                  <pic:spPr bwMode="auto">
+                    <a:xfrm>
+                      <a:off x="0" y="0"/>
+                      <a:ext cx="8101965" cy="1414145"/>
+                    </a:xfrm>
+                    <a:prstGeom prst="rect">
+                      <a:avLst/>
+                    </a:prstGeom>
+                    <a:noFill/>
+                    <a:ln>
+                      <a:noFill/>
+                    </a:ln>
+                  </pic:spPr>
+                </pic:pic>
+              </a:graphicData>
+            </a:graphic>
+          </wp:inline>
+        </w:drawing>
+      </w:r>
     </w:p>
     <w:sectPr>
       <w:pgSz w:w="15840" w:h="12240" w:orient="landscape"/>
@@ -1252,7 +2120,7 @@
 </file>
 
 <file path=word/numbering.xml><?xml version="1.0" encoding="utf-8"?>
-<w:numbering xmlns:wpc="http://schemas.microsoft.com/office/word/2010/wordprocessingCanvas" xmlns:mc="http://schemas.openxmlformats.org/markup-compatibility/2006" xmlns:o="urn:schemas-microsoft-com:office:office" xmlns:r="http://schemas.openxmlformats.org/officeDocument/2006/relationships" xmlns:m="http://schemas.openxmlformats.org/officeDocument/2006/math" xmlns:v="urn:schemas-microsoft-com:vml" xmlns:wp14="http://schemas.microsoft.com/office/word/2010/wordprocessingDrawing" xmlns:wp="http://schemas.openxmlformats.org/drawingml/2006/wordprocessingDrawing" xmlns:w10="urn:schemas-microsoft-com:office:word" xmlns:w="http://schemas.openxmlformats.org/wordprocessingml/2006/main" xmlns:w14="http://schemas.microsoft.com/office/word/2010/wordml" xmlns:w15="http://schemas.microsoft.com/office/word/2012/wordml" xmlns:wpg="http://schemas.microsoft.com/office/word/2010/wordprocessingGroup" xmlns:wpi="http://schemas.microsoft.com/office/word/2010/wordprocessingInk" xmlns:wne="http://schemas.microsoft.com/office/word/2006/wordml" xmlns:wps="http://schemas.microsoft.com/office/word/2010/wordprocessingShape" mc:Ignorable="w14 w15 wp14">
+<w:numbering xmlns:wpc="http://schemas.microsoft.com/office/word/2010/wordprocessingCanvas" xmlns:mc="http://schemas.openxmlformats.org/markup-compatibility/2006" xmlns:o="urn:schemas-microsoft-com:office:office" xmlns:r="http://schemas.openxmlformats.org/officeDocument/2006/relationships" xmlns:m="http://schemas.openxmlformats.org/officeDocument/2006/math" xmlns:v="urn:schemas-microsoft-com:vml" xmlns:wp14="http://schemas.microsoft.com/office/word/2010/wordprocessingDrawing" xmlns:wp="http://schemas.openxmlformats.org/drawingml/2006/wordprocessingDrawing" xmlns:w10="urn:schemas-microsoft-com:office:word" xmlns:w="http://schemas.openxmlformats.org/wordprocessingml/2006/main" xmlns:w14="http://schemas.microsoft.com/office/word/2010/wordml" xmlns:wpg="http://schemas.microsoft.com/office/word/2010/wordprocessingGroup" xmlns:wpi="http://schemas.microsoft.com/office/word/2010/wordprocessingInk" xmlns:wne="http://schemas.microsoft.com/office/word/2006/wordml" xmlns:wps="http://schemas.microsoft.com/office/word/2010/wordprocessingShape" mc:Ignorable="w14 wp14">
   <w:abstractNum w:abstractNumId="0">
     <w:nsid w:val="08D205C8"/>
     <w:multiLevelType w:val="multilevel"/>
@@ -1697,6 +2565,119 @@
       <w:rPr>
         <w:rFonts w:ascii="Symbol" w:hAnsi="Symbol" w:hint="default"/>
         <w:sz w:val="20"/>
+      </w:rPr>
+    </w:lvl>
+  </w:abstractNum>
+  <w:abstractNum w:abstractNumId="3">
+    <w:nsid w:val="57AD4CDD"/>
+    <w:multiLevelType w:val="hybridMultilevel"/>
+    <w:tmpl w:val="1312146E"/>
+    <w:lvl w:ilvl="0" w:tplc="04090001">
+      <w:start w:val="1"/>
+      <w:numFmt w:val="bullet"/>
+      <w:lvlText w:val=""/>
+      <w:lvlJc w:val="left"/>
+      <w:pPr>
+        <w:ind w:left="1080" w:hanging="360"/>
+      </w:pPr>
+      <w:rPr>
+        <w:rFonts w:ascii="Symbol" w:hAnsi="Symbol" w:hint="default"/>
+      </w:rPr>
+    </w:lvl>
+    <w:lvl w:ilvl="1" w:tplc="04090003" w:tentative="1">
+      <w:start w:val="1"/>
+      <w:numFmt w:val="bullet"/>
+      <w:lvlText w:val="o"/>
+      <w:lvlJc w:val="left"/>
+      <w:pPr>
+        <w:ind w:left="1800" w:hanging="360"/>
+      </w:pPr>
+      <w:rPr>
+        <w:rFonts w:ascii="Courier New" w:hAnsi="Courier New" w:cs="Courier New" w:hint="default"/>
+      </w:rPr>
+    </w:lvl>
+    <w:lvl w:ilvl="2" w:tplc="04090005" w:tentative="1">
+      <w:start w:val="1"/>
+      <w:numFmt w:val="bullet"/>
+      <w:lvlText w:val=""/>
+      <w:lvlJc w:val="left"/>
+      <w:pPr>
+        <w:ind w:left="2520" w:hanging="360"/>
+      </w:pPr>
+      <w:rPr>
+        <w:rFonts w:ascii="Wingdings" w:hAnsi="Wingdings" w:hint="default"/>
+      </w:rPr>
+    </w:lvl>
+    <w:lvl w:ilvl="3" w:tplc="04090001" w:tentative="1">
+      <w:start w:val="1"/>
+      <w:numFmt w:val="bullet"/>
+      <w:lvlText w:val=""/>
+      <w:lvlJc w:val="left"/>
+      <w:pPr>
+        <w:ind w:left="3240" w:hanging="360"/>
+      </w:pPr>
+      <w:rPr>
+        <w:rFonts w:ascii="Symbol" w:hAnsi="Symbol" w:hint="default"/>
+      </w:rPr>
+    </w:lvl>
+    <w:lvl w:ilvl="4" w:tplc="04090003" w:tentative="1">
+      <w:start w:val="1"/>
+      <w:numFmt w:val="bullet"/>
+      <w:lvlText w:val="o"/>
+      <w:lvlJc w:val="left"/>
+      <w:pPr>
+        <w:ind w:left="3960" w:hanging="360"/>
+      </w:pPr>
+      <w:rPr>
+        <w:rFonts w:ascii="Courier New" w:hAnsi="Courier New" w:cs="Courier New" w:hint="default"/>
+      </w:rPr>
+    </w:lvl>
+    <w:lvl w:ilvl="5" w:tplc="04090005" w:tentative="1">
+      <w:start w:val="1"/>
+      <w:numFmt w:val="bullet"/>
+      <w:lvlText w:val=""/>
+      <w:lvlJc w:val="left"/>
+      <w:pPr>
+        <w:ind w:left="4680" w:hanging="360"/>
+      </w:pPr>
+      <w:rPr>
+        <w:rFonts w:ascii="Wingdings" w:hAnsi="Wingdings" w:hint="default"/>
+      </w:rPr>
+    </w:lvl>
+    <w:lvl w:ilvl="6" w:tplc="04090001" w:tentative="1">
+      <w:start w:val="1"/>
+      <w:numFmt w:val="bullet"/>
+      <w:lvlText w:val=""/>
+      <w:lvlJc w:val="left"/>
+      <w:pPr>
+        <w:ind w:left="5400" w:hanging="360"/>
+      </w:pPr>
+      <w:rPr>
+        <w:rFonts w:ascii="Symbol" w:hAnsi="Symbol" w:hint="default"/>
+      </w:rPr>
+    </w:lvl>
+    <w:lvl w:ilvl="7" w:tplc="04090003" w:tentative="1">
+      <w:start w:val="1"/>
+      <w:numFmt w:val="bullet"/>
+      <w:lvlText w:val="o"/>
+      <w:lvlJc w:val="left"/>
+      <w:pPr>
+        <w:ind w:left="6120" w:hanging="360"/>
+      </w:pPr>
+      <w:rPr>
+        <w:rFonts w:ascii="Courier New" w:hAnsi="Courier New" w:cs="Courier New" w:hint="default"/>
+      </w:rPr>
+    </w:lvl>
+    <w:lvl w:ilvl="8" w:tplc="04090005" w:tentative="1">
+      <w:start w:val="1"/>
+      <w:numFmt w:val="bullet"/>
+      <w:lvlText w:val=""/>
+      <w:lvlJc w:val="left"/>
+      <w:pPr>
+        <w:ind w:left="6840" w:hanging="360"/>
+      </w:pPr>
+      <w:rPr>
+        <w:rFonts w:ascii="Wingdings" w:hAnsi="Wingdings" w:hint="default"/>
       </w:rPr>
     </w:lvl>
   </w:abstractNum>
@@ -1709,11 +2690,17 @@
   <w:num w:numId="3">
     <w:abstractNumId w:val="2"/>
   </w:num>
+  <w:num w:numId="4">
+    <w:abstractNumId w:val="1"/>
+  </w:num>
+  <w:num w:numId="5">
+    <w:abstractNumId w:val="3"/>
+  </w:num>
 </w:numbering>
 </file>
 
 <file path=word/styles.xml><?xml version="1.0" encoding="utf-8"?>
-<w:styles xmlns:mc="http://schemas.openxmlformats.org/markup-compatibility/2006" xmlns:r="http://schemas.openxmlformats.org/officeDocument/2006/relationships" xmlns:w="http://schemas.openxmlformats.org/wordprocessingml/2006/main" xmlns:w14="http://schemas.microsoft.com/office/word/2010/wordml" xmlns:w15="http://schemas.microsoft.com/office/word/2012/wordml" mc:Ignorable="w14 w15">
+<w:styles xmlns:mc="http://schemas.openxmlformats.org/markup-compatibility/2006" xmlns:r="http://schemas.openxmlformats.org/officeDocument/2006/relationships" xmlns:w="http://schemas.openxmlformats.org/wordprocessingml/2006/main" xmlns:w14="http://schemas.microsoft.com/office/word/2010/wordml" mc:Ignorable="w14">
   <w:docDefaults>
     <w:rPrDefault>
       <w:rPr>
@@ -1729,378 +2716,144 @@
       </w:pPr>
     </w:pPrDefault>
   </w:docDefaults>
-  <w:latentStyles w:defLockedState="0" w:defUIPriority="99" w:defSemiHidden="0" w:defUnhideWhenUsed="0" w:defQFormat="0" w:count="371">
-    <w:lsdException w:name="Normal" w:uiPriority="0" w:qFormat="1"/>
-    <w:lsdException w:name="heading 1" w:uiPriority="9" w:qFormat="1"/>
-    <w:lsdException w:name="heading 2" w:semiHidden="1" w:uiPriority="9" w:unhideWhenUsed="1" w:qFormat="1"/>
-    <w:lsdException w:name="heading 3" w:semiHidden="1" w:uiPriority="9" w:unhideWhenUsed="1" w:qFormat="1"/>
-    <w:lsdException w:name="heading 4" w:semiHidden="1" w:uiPriority="9" w:unhideWhenUsed="1" w:qFormat="1"/>
-    <w:lsdException w:name="heading 5" w:semiHidden="1" w:uiPriority="9" w:unhideWhenUsed="1" w:qFormat="1"/>
-    <w:lsdException w:name="heading 6" w:semiHidden="1" w:uiPriority="9" w:unhideWhenUsed="1" w:qFormat="1"/>
-    <w:lsdException w:name="heading 7" w:semiHidden="1" w:uiPriority="9" w:unhideWhenUsed="1" w:qFormat="1"/>
-    <w:lsdException w:name="heading 8" w:semiHidden="1" w:uiPriority="9" w:unhideWhenUsed="1" w:qFormat="1"/>
-    <w:lsdException w:name="heading 9" w:semiHidden="1" w:uiPriority="9" w:unhideWhenUsed="1" w:qFormat="1"/>
-    <w:lsdException w:name="index 1" w:semiHidden="1" w:unhideWhenUsed="1"/>
-    <w:lsdException w:name="index 2" w:semiHidden="1" w:unhideWhenUsed="1"/>
-    <w:lsdException w:name="index 3" w:semiHidden="1" w:unhideWhenUsed="1"/>
-    <w:lsdException w:name="index 4" w:semiHidden="1" w:unhideWhenUsed="1"/>
-    <w:lsdException w:name="index 5" w:semiHidden="1" w:unhideWhenUsed="1"/>
-    <w:lsdException w:name="index 6" w:semiHidden="1" w:unhideWhenUsed="1"/>
-    <w:lsdException w:name="index 7" w:semiHidden="1" w:unhideWhenUsed="1"/>
-    <w:lsdException w:name="index 8" w:semiHidden="1" w:unhideWhenUsed="1"/>
-    <w:lsdException w:name="index 9" w:semiHidden="1" w:unhideWhenUsed="1"/>
-    <w:lsdException w:name="toc 1" w:semiHidden="1" w:uiPriority="39" w:unhideWhenUsed="1"/>
-    <w:lsdException w:name="toc 2" w:semiHidden="1" w:uiPriority="39" w:unhideWhenUsed="1"/>
-    <w:lsdException w:name="toc 3" w:semiHidden="1" w:uiPriority="39" w:unhideWhenUsed="1"/>
-    <w:lsdException w:name="toc 4" w:semiHidden="1" w:uiPriority="39" w:unhideWhenUsed="1"/>
-    <w:lsdException w:name="toc 5" w:semiHidden="1" w:uiPriority="39" w:unhideWhenUsed="1"/>
-    <w:lsdException w:name="toc 6" w:semiHidden="1" w:uiPriority="39" w:unhideWhenUsed="1"/>
-    <w:lsdException w:name="toc 7" w:semiHidden="1" w:uiPriority="39" w:unhideWhenUsed="1"/>
-    <w:lsdException w:name="toc 8" w:semiHidden="1" w:uiPriority="39" w:unhideWhenUsed="1"/>
-    <w:lsdException w:name="toc 9" w:semiHidden="1" w:uiPriority="39" w:unhideWhenUsed="1"/>
-    <w:lsdException w:name="Normal Indent" w:semiHidden="1" w:unhideWhenUsed="1"/>
-    <w:lsdException w:name="footnote text" w:semiHidden="1" w:unhideWhenUsed="1"/>
-    <w:lsdException w:name="annotation text" w:semiHidden="1" w:unhideWhenUsed="1"/>
-    <w:lsdException w:name="header" w:semiHidden="1" w:unhideWhenUsed="1"/>
-    <w:lsdException w:name="footer" w:semiHidden="1" w:unhideWhenUsed="1"/>
-    <w:lsdException w:name="index heading" w:semiHidden="1" w:unhideWhenUsed="1"/>
-    <w:lsdException w:name="caption" w:semiHidden="1" w:uiPriority="35" w:unhideWhenUsed="1" w:qFormat="1"/>
-    <w:lsdException w:name="table of figures" w:semiHidden="1" w:unhideWhenUsed="1"/>
-    <w:lsdException w:name="envelope address" w:semiHidden="1" w:unhideWhenUsed="1"/>
-    <w:lsdException w:name="envelope return" w:semiHidden="1" w:unhideWhenUsed="1"/>
-    <w:lsdException w:name="footnote reference" w:semiHidden="1" w:unhideWhenUsed="1"/>
-    <w:lsdException w:name="annotation reference" w:semiHidden="1" w:unhideWhenUsed="1"/>
-    <w:lsdException w:name="line number" w:semiHidden="1" w:unhideWhenUsed="1"/>
-    <w:lsdException w:name="page number" w:semiHidden="1" w:unhideWhenUsed="1"/>
-    <w:lsdException w:name="endnote reference" w:semiHidden="1" w:unhideWhenUsed="1"/>
-    <w:lsdException w:name="endnote text" w:semiHidden="1" w:unhideWhenUsed="1"/>
-    <w:lsdException w:name="table of authorities" w:semiHidden="1" w:unhideWhenUsed="1"/>
-    <w:lsdException w:name="macro" w:semiHidden="1" w:unhideWhenUsed="1"/>
-    <w:lsdException w:name="toa heading" w:semiHidden="1" w:unhideWhenUsed="1"/>
-    <w:lsdException w:name="List" w:semiHidden="1" w:unhideWhenUsed="1"/>
-    <w:lsdException w:name="List Bullet" w:semiHidden="1" w:unhideWhenUsed="1"/>
-    <w:lsdException w:name="List Number" w:semiHidden="1" w:unhideWhenUsed="1"/>
-    <w:lsdException w:name="List 2" w:semiHidden="1" w:unhideWhenUsed="1"/>
-    <w:lsdException w:name="List 3" w:semiHidden="1" w:unhideWhenUsed="1"/>
-    <w:lsdException w:name="List 4" w:semiHidden="1" w:unhideWhenUsed="1"/>
-    <w:lsdException w:name="List 5" w:semiHidden="1" w:unhideWhenUsed="1"/>
-    <w:lsdException w:name="List Bullet 2" w:semiHidden="1" w:unhideWhenUsed="1"/>
-    <w:lsdException w:name="List Bullet 3" w:semiHidden="1" w:unhideWhenUsed="1"/>
-    <w:lsdException w:name="List Bullet 4" w:semiHidden="1" w:unhideWhenUsed="1"/>
-    <w:lsdException w:name="List Bullet 5" w:semiHidden="1" w:unhideWhenUsed="1"/>
-    <w:lsdException w:name="List Number 2" w:semiHidden="1" w:unhideWhenUsed="1"/>
-    <w:lsdException w:name="List Number 3" w:semiHidden="1" w:unhideWhenUsed="1"/>
-    <w:lsdException w:name="List Number 4" w:semiHidden="1" w:unhideWhenUsed="1"/>
-    <w:lsdException w:name="List Number 5" w:semiHidden="1" w:unhideWhenUsed="1"/>
-    <w:lsdException w:name="Title" w:uiPriority="10" w:qFormat="1"/>
-    <w:lsdException w:name="Closing" w:semiHidden="1" w:unhideWhenUsed="1"/>
-    <w:lsdException w:name="Signature" w:semiHidden="1" w:unhideWhenUsed="1"/>
-    <w:lsdException w:name="Default Paragraph Font" w:semiHidden="1" w:uiPriority="1" w:unhideWhenUsed="1"/>
-    <w:lsdException w:name="Body Text" w:semiHidden="1" w:unhideWhenUsed="1"/>
-    <w:lsdException w:name="Body Text Indent" w:semiHidden="1" w:unhideWhenUsed="1"/>
-    <w:lsdException w:name="List Continue" w:semiHidden="1" w:unhideWhenUsed="1"/>
-    <w:lsdException w:name="List Continue 2" w:semiHidden="1" w:unhideWhenUsed="1"/>
-    <w:lsdException w:name="List Continue 3" w:semiHidden="1" w:unhideWhenUsed="1"/>
-    <w:lsdException w:name="List Continue 4" w:semiHidden="1" w:unhideWhenUsed="1"/>
-    <w:lsdException w:name="List Continue 5" w:semiHidden="1" w:unhideWhenUsed="1"/>
-    <w:lsdException w:name="Message Header" w:semiHidden="1" w:unhideWhenUsed="1"/>
-    <w:lsdException w:name="Subtitle" w:uiPriority="11" w:qFormat="1"/>
-    <w:lsdException w:name="Salutation" w:semiHidden="1" w:unhideWhenUsed="1"/>
-    <w:lsdException w:name="Date" w:semiHidden="1" w:unhideWhenUsed="1"/>
-    <w:lsdException w:name="Body Text First Indent" w:semiHidden="1" w:unhideWhenUsed="1"/>
-    <w:lsdException w:name="Body Text First Indent 2" w:semiHidden="1" w:unhideWhenUsed="1"/>
-    <w:lsdException w:name="Note Heading" w:semiHidden="1" w:unhideWhenUsed="1"/>
-    <w:lsdException w:name="Body Text 2" w:semiHidden="1" w:unhideWhenUsed="1"/>
-    <w:lsdException w:name="Body Text 3" w:semiHidden="1" w:unhideWhenUsed="1"/>
-    <w:lsdException w:name="Body Text Indent 2" w:semiHidden="1" w:unhideWhenUsed="1"/>
-    <w:lsdException w:name="Body Text Indent 3" w:semiHidden="1" w:unhideWhenUsed="1"/>
-    <w:lsdException w:name="Block Text" w:semiHidden="1" w:unhideWhenUsed="1"/>
-    <w:lsdException w:name="Hyperlink" w:semiHidden="1" w:unhideWhenUsed="1"/>
-    <w:lsdException w:name="FollowedHyperlink" w:semiHidden="1" w:unhideWhenUsed="1"/>
-    <w:lsdException w:name="Strong" w:uiPriority="22" w:qFormat="1"/>
-    <w:lsdException w:name="Emphasis" w:uiPriority="20" w:qFormat="1"/>
-    <w:lsdException w:name="Document Map" w:semiHidden="1" w:unhideWhenUsed="1"/>
-    <w:lsdException w:name="Plain Text" w:semiHidden="1" w:unhideWhenUsed="1"/>
-    <w:lsdException w:name="E-mail Signature" w:semiHidden="1" w:unhideWhenUsed="1"/>
-    <w:lsdException w:name="HTML Top of Form" w:semiHidden="1" w:unhideWhenUsed="1"/>
-    <w:lsdException w:name="HTML Bottom of Form" w:semiHidden="1" w:unhideWhenUsed="1"/>
-    <w:lsdException w:name="Normal (Web)" w:semiHidden="1" w:unhideWhenUsed="1"/>
-    <w:lsdException w:name="HTML Acronym" w:semiHidden="1" w:unhideWhenUsed="1"/>
-    <w:lsdException w:name="HTML Address" w:semiHidden="1" w:unhideWhenUsed="1"/>
-    <w:lsdException w:name="HTML Cite" w:semiHidden="1" w:unhideWhenUsed="1"/>
-    <w:lsdException w:name="HTML Code" w:semiHidden="1" w:unhideWhenUsed="1"/>
-    <w:lsdException w:name="HTML Definition" w:semiHidden="1" w:unhideWhenUsed="1"/>
-    <w:lsdException w:name="HTML Keyboard" w:semiHidden="1" w:unhideWhenUsed="1"/>
-    <w:lsdException w:name="HTML Preformatted" w:semiHidden="1" w:unhideWhenUsed="1"/>
-    <w:lsdException w:name="HTML Sample" w:semiHidden="1" w:unhideWhenUsed="1"/>
-    <w:lsdException w:name="HTML Typewriter" w:semiHidden="1" w:unhideWhenUsed="1"/>
-    <w:lsdException w:name="HTML Variable" w:semiHidden="1" w:unhideWhenUsed="1"/>
-    <w:lsdException w:name="Normal Table" w:semiHidden="1" w:unhideWhenUsed="1"/>
-    <w:lsdException w:name="annotation subject" w:semiHidden="1" w:unhideWhenUsed="1"/>
-    <w:lsdException w:name="No List" w:semiHidden="1" w:unhideWhenUsed="1"/>
-    <w:lsdException w:name="Outline List 1" w:semiHidden="1" w:unhideWhenUsed="1"/>
-    <w:lsdException w:name="Outline List 2" w:semiHidden="1" w:unhideWhenUsed="1"/>
-    <w:lsdException w:name="Outline List 3" w:semiHidden="1" w:unhideWhenUsed="1"/>
-    <w:lsdException w:name="Table Simple 1" w:semiHidden="1" w:unhideWhenUsed="1"/>
-    <w:lsdException w:name="Table Simple 2" w:semiHidden="1" w:unhideWhenUsed="1"/>
-    <w:lsdException w:name="Table Simple 3" w:semiHidden="1" w:unhideWhenUsed="1"/>
-    <w:lsdException w:name="Table Classic 1" w:semiHidden="1" w:unhideWhenUsed="1"/>
-    <w:lsdException w:name="Table Classic 2" w:semiHidden="1" w:unhideWhenUsed="1"/>
-    <w:lsdException w:name="Table Classic 3" w:semiHidden="1" w:unhideWhenUsed="1"/>
-    <w:lsdException w:name="Table Classic 4" w:semiHidden="1" w:unhideWhenUsed="1"/>
-    <w:lsdException w:name="Table Colorful 1" w:semiHidden="1" w:unhideWhenUsed="1"/>
-    <w:lsdException w:name="Table Colorful 2" w:semiHidden="1" w:unhideWhenUsed="1"/>
-    <w:lsdException w:name="Table Colorful 3" w:semiHidden="1" w:unhideWhenUsed="1"/>
-    <w:lsdException w:name="Table Columns 1" w:semiHidden="1" w:unhideWhenUsed="1"/>
-    <w:lsdException w:name="Table Columns 2" w:semiHidden="1" w:unhideWhenUsed="1"/>
-    <w:lsdException w:name="Table Columns 3" w:semiHidden="1" w:unhideWhenUsed="1"/>
-    <w:lsdException w:name="Table Columns 4" w:semiHidden="1" w:unhideWhenUsed="1"/>
-    <w:lsdException w:name="Table Columns 5" w:semiHidden="1" w:unhideWhenUsed="1"/>
-    <w:lsdException w:name="Table Grid 1" w:semiHidden="1" w:unhideWhenUsed="1"/>
-    <w:lsdException w:name="Table Grid 2" w:semiHidden="1" w:unhideWhenUsed="1"/>
-    <w:lsdException w:name="Table Grid 3" w:semiHidden="1" w:unhideWhenUsed="1"/>
-    <w:lsdException w:name="Table Grid 4" w:semiHidden="1" w:unhideWhenUsed="1"/>
-    <w:lsdException w:name="Table Grid 5" w:semiHidden="1" w:unhideWhenUsed="1"/>
-    <w:lsdException w:name="Table Grid 6" w:semiHidden="1" w:unhideWhenUsed="1"/>
-    <w:lsdException w:name="Table Grid 7" w:semiHidden="1" w:unhideWhenUsed="1"/>
-    <w:lsdException w:name="Table Grid 8" w:semiHidden="1" w:unhideWhenUsed="1"/>
-    <w:lsdException w:name="Table List 1" w:semiHidden="1" w:unhideWhenUsed="1"/>
-    <w:lsdException w:name="Table List 2" w:semiHidden="1" w:unhideWhenUsed="1"/>
-    <w:lsdException w:name="Table List 3" w:semiHidden="1" w:unhideWhenUsed="1"/>
-    <w:lsdException w:name="Table List 4" w:semiHidden="1" w:unhideWhenUsed="1"/>
-    <w:lsdException w:name="Table List 5" w:semiHidden="1" w:unhideWhenUsed="1"/>
-    <w:lsdException w:name="Table List 6" w:semiHidden="1" w:unhideWhenUsed="1"/>
-    <w:lsdException w:name="Table List 7" w:semiHidden="1" w:unhideWhenUsed="1"/>
-    <w:lsdException w:name="Table List 8" w:semiHidden="1" w:unhideWhenUsed="1"/>
-    <w:lsdException w:name="Table 3D effects 1" w:semiHidden="1" w:unhideWhenUsed="1"/>
-    <w:lsdException w:name="Table 3D effects 2" w:semiHidden="1" w:unhideWhenUsed="1"/>
-    <w:lsdException w:name="Table 3D effects 3" w:semiHidden="1" w:unhideWhenUsed="1"/>
-    <w:lsdException w:name="Table Contemporary" w:semiHidden="1" w:unhideWhenUsed="1"/>
-    <w:lsdException w:name="Table Elegant" w:semiHidden="1" w:unhideWhenUsed="1"/>
-    <w:lsdException w:name="Table Professional" w:semiHidden="1" w:unhideWhenUsed="1"/>
-    <w:lsdException w:name="Table Subtle 1" w:semiHidden="1" w:unhideWhenUsed="1"/>
-    <w:lsdException w:name="Table Subtle 2" w:semiHidden="1" w:unhideWhenUsed="1"/>
-    <w:lsdException w:name="Table Web 1" w:semiHidden="1" w:unhideWhenUsed="1"/>
-    <w:lsdException w:name="Table Web 2" w:semiHidden="1" w:unhideWhenUsed="1"/>
-    <w:lsdException w:name="Table Web 3" w:semiHidden="1" w:unhideWhenUsed="1"/>
-    <w:lsdException w:name="Balloon Text" w:semiHidden="1" w:unhideWhenUsed="1"/>
-    <w:lsdException w:name="Table Grid" w:uiPriority="39"/>
-    <w:lsdException w:name="Table Theme" w:semiHidden="1" w:unhideWhenUsed="1"/>
-    <w:lsdException w:name="Placeholder Text" w:semiHidden="1"/>
-    <w:lsdException w:name="No Spacing" w:uiPriority="1" w:qFormat="1"/>
-    <w:lsdException w:name="Light Shading" w:uiPriority="60"/>
-    <w:lsdException w:name="Light List" w:uiPriority="61"/>
-    <w:lsdException w:name="Light Grid" w:uiPriority="62"/>
-    <w:lsdException w:name="Medium Shading 1" w:uiPriority="63"/>
-    <w:lsdException w:name="Medium Shading 2" w:uiPriority="64"/>
-    <w:lsdException w:name="Medium List 1" w:uiPriority="65"/>
-    <w:lsdException w:name="Medium List 2" w:uiPriority="66"/>
-    <w:lsdException w:name="Medium Grid 1" w:uiPriority="67"/>
-    <w:lsdException w:name="Medium Grid 2" w:uiPriority="68"/>
-    <w:lsdException w:name="Medium Grid 3" w:uiPriority="69"/>
-    <w:lsdException w:name="Dark List" w:uiPriority="70"/>
-    <w:lsdException w:name="Colorful Shading" w:uiPriority="71"/>
-    <w:lsdException w:name="Colorful List" w:uiPriority="72"/>
-    <w:lsdException w:name="Colorful Grid" w:uiPriority="73"/>
-    <w:lsdException w:name="Light Shading Accent 1" w:uiPriority="60"/>
-    <w:lsdException w:name="Light List Accent 1" w:uiPriority="61"/>
-    <w:lsdException w:name="Light Grid Accent 1" w:uiPriority="62"/>
-    <w:lsdException w:name="Medium Shading 1 Accent 1" w:uiPriority="63"/>
-    <w:lsdException w:name="Medium Shading 2 Accent 1" w:uiPriority="64"/>
-    <w:lsdException w:name="Medium List 1 Accent 1" w:uiPriority="65"/>
-    <w:lsdException w:name="Revision" w:semiHidden="1"/>
-    <w:lsdException w:name="List Paragraph" w:uiPriority="34" w:qFormat="1"/>
-    <w:lsdException w:name="Quote" w:uiPriority="29" w:qFormat="1"/>
-    <w:lsdException w:name="Intense Quote" w:uiPriority="30" w:qFormat="1"/>
-    <w:lsdException w:name="Medium List 2 Accent 1" w:uiPriority="66"/>
-    <w:lsdException w:name="Medium Grid 1 Accent 1" w:uiPriority="67"/>
-    <w:lsdException w:name="Medium Grid 2 Accent 1" w:uiPriority="68"/>
-    <w:lsdException w:name="Medium Grid 3 Accent 1" w:uiPriority="69"/>
-    <w:lsdException w:name="Dark List Accent 1" w:uiPriority="70"/>
-    <w:lsdException w:name="Colorful Shading Accent 1" w:uiPriority="71"/>
-    <w:lsdException w:name="Colorful List Accent 1" w:uiPriority="72"/>
-    <w:lsdException w:name="Colorful Grid Accent 1" w:uiPriority="73"/>
-    <w:lsdException w:name="Light Shading Accent 2" w:uiPriority="60"/>
-    <w:lsdException w:name="Light List Accent 2" w:uiPriority="61"/>
-    <w:lsdException w:name="Light Grid Accent 2" w:uiPriority="62"/>
-    <w:lsdException w:name="Medium Shading 1 Accent 2" w:uiPriority="63"/>
-    <w:lsdException w:name="Medium Shading 2 Accent 2" w:uiPriority="64"/>
-    <w:lsdException w:name="Medium List 1 Accent 2" w:uiPriority="65"/>
-    <w:lsdException w:name="Medium List 2 Accent 2" w:uiPriority="66"/>
-    <w:lsdException w:name="Medium Grid 1 Accent 2" w:uiPriority="67"/>
-    <w:lsdException w:name="Medium Grid 2 Accent 2" w:uiPriority="68"/>
-    <w:lsdException w:name="Medium Grid 3 Accent 2" w:uiPriority="69"/>
-    <w:lsdException w:name="Dark List Accent 2" w:uiPriority="70"/>
-    <w:lsdException w:name="Colorful Shading Accent 2" w:uiPriority="71"/>
-    <w:lsdException w:name="Colorful List Accent 2" w:uiPriority="72"/>
-    <w:lsdException w:name="Colorful Grid Accent 2" w:uiPriority="73"/>
-    <w:lsdException w:name="Light Shading Accent 3" w:uiPriority="60"/>
-    <w:lsdException w:name="Light List Accent 3" w:uiPriority="61"/>
-    <w:lsdException w:name="Light Grid Accent 3" w:uiPriority="62"/>
-    <w:lsdException w:name="Medium Shading 1 Accent 3" w:uiPriority="63"/>
-    <w:lsdException w:name="Medium Shading 2 Accent 3" w:uiPriority="64"/>
-    <w:lsdException w:name="Medium List 1 Accent 3" w:uiPriority="65"/>
-    <w:lsdException w:name="Medium List 2 Accent 3" w:uiPriority="66"/>
-    <w:lsdException w:name="Medium Grid 1 Accent 3" w:uiPriority="67"/>
-    <w:lsdException w:name="Medium Grid 2 Accent 3" w:uiPriority="68"/>
-    <w:lsdException w:name="Medium Grid 3 Accent 3" w:uiPriority="69"/>
-    <w:lsdException w:name="Dark List Accent 3" w:uiPriority="70"/>
-    <w:lsdException w:name="Colorful Shading Accent 3" w:uiPriority="71"/>
-    <w:lsdException w:name="Colorful List Accent 3" w:uiPriority="72"/>
-    <w:lsdException w:name="Colorful Grid Accent 3" w:uiPriority="73"/>
-    <w:lsdException w:name="Light Shading Accent 4" w:uiPriority="60"/>
-    <w:lsdException w:name="Light List Accent 4" w:uiPriority="61"/>
-    <w:lsdException w:name="Light Grid Accent 4" w:uiPriority="62"/>
-    <w:lsdException w:name="Medium Shading 1 Accent 4" w:uiPriority="63"/>
-    <w:lsdException w:name="Medium Shading 2 Accent 4" w:uiPriority="64"/>
-    <w:lsdException w:name="Medium List 1 Accent 4" w:uiPriority="65"/>
-    <w:lsdException w:name="Medium List 2 Accent 4" w:uiPriority="66"/>
-    <w:lsdException w:name="Medium Grid 1 Accent 4" w:uiPriority="67"/>
-    <w:lsdException w:name="Medium Grid 2 Accent 4" w:uiPriority="68"/>
-    <w:lsdException w:name="Medium Grid 3 Accent 4" w:uiPriority="69"/>
-    <w:lsdException w:name="Dark List Accent 4" w:uiPriority="70"/>
-    <w:lsdException w:name="Colorful Shading Accent 4" w:uiPriority="71"/>
-    <w:lsdException w:name="Colorful List Accent 4" w:uiPriority="72"/>
-    <w:lsdException w:name="Colorful Grid Accent 4" w:uiPriority="73"/>
-    <w:lsdException w:name="Light Shading Accent 5" w:uiPriority="60"/>
-    <w:lsdException w:name="Light List Accent 5" w:uiPriority="61"/>
-    <w:lsdException w:name="Light Grid Accent 5" w:uiPriority="62"/>
-    <w:lsdException w:name="Medium Shading 1 Accent 5" w:uiPriority="63"/>
-    <w:lsdException w:name="Medium Shading 2 Accent 5" w:uiPriority="64"/>
-    <w:lsdException w:name="Medium List 1 Accent 5" w:uiPriority="65"/>
-    <w:lsdException w:name="Medium List 2 Accent 5" w:uiPriority="66"/>
-    <w:lsdException w:name="Medium Grid 1 Accent 5" w:uiPriority="67"/>
-    <w:lsdException w:name="Medium Grid 2 Accent 5" w:uiPriority="68"/>
-    <w:lsdException w:name="Medium Grid 3 Accent 5" w:uiPriority="69"/>
-    <w:lsdException w:name="Dark List Accent 5" w:uiPriority="70"/>
-    <w:lsdException w:name="Colorful Shading Accent 5" w:uiPriority="71"/>
-    <w:lsdException w:name="Colorful List Accent 5" w:uiPriority="72"/>
-    <w:lsdException w:name="Colorful Grid Accent 5" w:uiPriority="73"/>
-    <w:lsdException w:name="Light Shading Accent 6" w:uiPriority="60"/>
-    <w:lsdException w:name="Light List Accent 6" w:uiPriority="61"/>
-    <w:lsdException w:name="Light Grid Accent 6" w:uiPriority="62"/>
-    <w:lsdException w:name="Medium Shading 1 Accent 6" w:uiPriority="63"/>
-    <w:lsdException w:name="Medium Shading 2 Accent 6" w:uiPriority="64"/>
-    <w:lsdException w:name="Medium List 1 Accent 6" w:uiPriority="65"/>
-    <w:lsdException w:name="Medium List 2 Accent 6" w:uiPriority="66"/>
-    <w:lsdException w:name="Medium Grid 1 Accent 6" w:uiPriority="67"/>
-    <w:lsdException w:name="Medium Grid 2 Accent 6" w:uiPriority="68"/>
-    <w:lsdException w:name="Medium Grid 3 Accent 6" w:uiPriority="69"/>
-    <w:lsdException w:name="Dark List Accent 6" w:uiPriority="70"/>
-    <w:lsdException w:name="Colorful Shading Accent 6" w:uiPriority="71"/>
-    <w:lsdException w:name="Colorful List Accent 6" w:uiPriority="72"/>
-    <w:lsdException w:name="Colorful Grid Accent 6" w:uiPriority="73"/>
-    <w:lsdException w:name="Subtle Emphasis" w:uiPriority="19" w:qFormat="1"/>
-    <w:lsdException w:name="Intense Emphasis" w:uiPriority="21" w:qFormat="1"/>
-    <w:lsdException w:name="Subtle Reference" w:uiPriority="31" w:qFormat="1"/>
-    <w:lsdException w:name="Intense Reference" w:uiPriority="32" w:qFormat="1"/>
-    <w:lsdException w:name="Book Title" w:uiPriority="33" w:qFormat="1"/>
-    <w:lsdException w:name="Bibliography" w:semiHidden="1" w:uiPriority="37" w:unhideWhenUsed="1"/>
-    <w:lsdException w:name="TOC Heading" w:semiHidden="1" w:uiPriority="39" w:unhideWhenUsed="1" w:qFormat="1"/>
-    <w:lsdException w:name="Plain Table 1" w:uiPriority="41"/>
-    <w:lsdException w:name="Plain Table 2" w:uiPriority="42"/>
-    <w:lsdException w:name="Plain Table 3" w:uiPriority="43"/>
-    <w:lsdException w:name="Plain Table 4" w:uiPriority="44"/>
-    <w:lsdException w:name="Plain Table 5" w:uiPriority="45"/>
-    <w:lsdException w:name="Grid Table Light" w:uiPriority="40"/>
-    <w:lsdException w:name="Grid Table 1 Light" w:uiPriority="46"/>
-    <w:lsdException w:name="Grid Table 2" w:uiPriority="47"/>
-    <w:lsdException w:name="Grid Table 3" w:uiPriority="48"/>
-    <w:lsdException w:name="Grid Table 4" w:uiPriority="49"/>
-    <w:lsdException w:name="Grid Table 5 Dark" w:uiPriority="50"/>
-    <w:lsdException w:name="Grid Table 6 Colorful" w:uiPriority="51"/>
-    <w:lsdException w:name="Grid Table 7 Colorful" w:uiPriority="52"/>
-    <w:lsdException w:name="Grid Table 1 Light Accent 1" w:uiPriority="46"/>
-    <w:lsdException w:name="Grid Table 2 Accent 1" w:uiPriority="47"/>
-    <w:lsdException w:name="Grid Table 3 Accent 1" w:uiPriority="48"/>
-    <w:lsdException w:name="Grid Table 4 Accent 1" w:uiPriority="49"/>
-    <w:lsdException w:name="Grid Table 5 Dark Accent 1" w:uiPriority="50"/>
-    <w:lsdException w:name="Grid Table 6 Colorful Accent 1" w:uiPriority="51"/>
-    <w:lsdException w:name="Grid Table 7 Colorful Accent 1" w:uiPriority="52"/>
-    <w:lsdException w:name="Grid Table 1 Light Accent 2" w:uiPriority="46"/>
-    <w:lsdException w:name="Grid Table 2 Accent 2" w:uiPriority="47"/>
-    <w:lsdException w:name="Grid Table 3 Accent 2" w:uiPriority="48"/>
-    <w:lsdException w:name="Grid Table 4 Accent 2" w:uiPriority="49"/>
-    <w:lsdException w:name="Grid Table 5 Dark Accent 2" w:uiPriority="50"/>
-    <w:lsdException w:name="Grid Table 6 Colorful Accent 2" w:uiPriority="51"/>
-    <w:lsdException w:name="Grid Table 7 Colorful Accent 2" w:uiPriority="52"/>
-    <w:lsdException w:name="Grid Table 1 Light Accent 3" w:uiPriority="46"/>
-    <w:lsdException w:name="Grid Table 2 Accent 3" w:uiPriority="47"/>
-    <w:lsdException w:name="Grid Table 3 Accent 3" w:uiPriority="48"/>
-    <w:lsdException w:name="Grid Table 4 Accent 3" w:uiPriority="49"/>
-    <w:lsdException w:name="Grid Table 5 Dark Accent 3" w:uiPriority="50"/>
-    <w:lsdException w:name="Grid Table 6 Colorful Accent 3" w:uiPriority="51"/>
-    <w:lsdException w:name="Grid Table 7 Colorful Accent 3" w:uiPriority="52"/>
-    <w:lsdException w:name="Grid Table 1 Light Accent 4" w:uiPriority="46"/>
-    <w:lsdException w:name="Grid Table 2 Accent 4" w:uiPriority="47"/>
-    <w:lsdException w:name="Grid Table 3 Accent 4" w:uiPriority="48"/>
-    <w:lsdException w:name="Grid Table 4 Accent 4" w:uiPriority="49"/>
-    <w:lsdException w:name="Grid Table 5 Dark Accent 4" w:uiPriority="50"/>
-    <w:lsdException w:name="Grid Table 6 Colorful Accent 4" w:uiPriority="51"/>
-    <w:lsdException w:name="Grid Table 7 Colorful Accent 4" w:uiPriority="52"/>
-    <w:lsdException w:name="Grid Table 1 Light Accent 5" w:uiPriority="46"/>
-    <w:lsdException w:name="Grid Table 2 Accent 5" w:uiPriority="47"/>
-    <w:lsdException w:name="Grid Table 3 Accent 5" w:uiPriority="48"/>
-    <w:lsdException w:name="Grid Table 4 Accent 5" w:uiPriority="49"/>
-    <w:lsdException w:name="Grid Table 5 Dark Accent 5" w:uiPriority="50"/>
-    <w:lsdException w:name="Grid Table 6 Colorful Accent 5" w:uiPriority="51"/>
-    <w:lsdException w:name="Grid Table 7 Colorful Accent 5" w:uiPriority="52"/>
-    <w:lsdException w:name="Grid Table 1 Light Accent 6" w:uiPriority="46"/>
-    <w:lsdException w:name="Grid Table 2 Accent 6" w:uiPriority="47"/>
-    <w:lsdException w:name="Grid Table 3 Accent 6" w:uiPriority="48"/>
-    <w:lsdException w:name="Grid Table 4 Accent 6" w:uiPriority="49"/>
-    <w:lsdException w:name="Grid Table 5 Dark Accent 6" w:uiPriority="50"/>
-    <w:lsdException w:name="Grid Table 6 Colorful Accent 6" w:uiPriority="51"/>
-    <w:lsdException w:name="Grid Table 7 Colorful Accent 6" w:uiPriority="52"/>
-    <w:lsdException w:name="List Table 1 Light" w:uiPriority="46"/>
-    <w:lsdException w:name="List Table 2" w:uiPriority="47"/>
-    <w:lsdException w:name="List Table 3" w:uiPriority="48"/>
-    <w:lsdException w:name="List Table 4" w:uiPriority="49"/>
-    <w:lsdException w:name="List Table 5 Dark" w:uiPriority="50"/>
-    <w:lsdException w:name="List Table 6 Colorful" w:uiPriority="51"/>
-    <w:lsdException w:name="List Table 7 Colorful" w:uiPriority="52"/>
-    <w:lsdException w:name="List Table 1 Light Accent 1" w:uiPriority="46"/>
-    <w:lsdException w:name="List Table 2 Accent 1" w:uiPriority="47"/>
-    <w:lsdException w:name="List Table 3 Accent 1" w:uiPriority="48"/>
-    <w:lsdException w:name="List Table 4 Accent 1" w:uiPriority="49"/>
-    <w:lsdException w:name="List Table 5 Dark Accent 1" w:uiPriority="50"/>
-    <w:lsdException w:name="List Table 6 Colorful Accent 1" w:uiPriority="51"/>
-    <w:lsdException w:name="List Table 7 Colorful Accent 1" w:uiPriority="52"/>
-    <w:lsdException w:name="List Table 1 Light Accent 2" w:uiPriority="46"/>
-    <w:lsdException w:name="List Table 2 Accent 2" w:uiPriority="47"/>
-    <w:lsdException w:name="List Table 3 Accent 2" w:uiPriority="48"/>
-    <w:lsdException w:name="List Table 4 Accent 2" w:uiPriority="49"/>
-    <w:lsdException w:name="List Table 5 Dark Accent 2" w:uiPriority="50"/>
-    <w:lsdException w:name="List Table 6 Colorful Accent 2" w:uiPriority="51"/>
-    <w:lsdException w:name="List Table 7 Colorful Accent 2" w:uiPriority="52"/>
-    <w:lsdException w:name="List Table 1 Light Accent 3" w:uiPriority="46"/>
-    <w:lsdException w:name="List Table 2 Accent 3" w:uiPriority="47"/>
-    <w:lsdException w:name="List Table 3 Accent 3" w:uiPriority="48"/>
-    <w:lsdException w:name="List Table 4 Accent 3" w:uiPriority="49"/>
-    <w:lsdException w:name="List Table 5 Dark Accent 3" w:uiPriority="50"/>
-    <w:lsdException w:name="List Table 6 Colorful Accent 3" w:uiPriority="51"/>
-    <w:lsdException w:name="List Table 7 Colorful Accent 3" w:uiPriority="52"/>
-    <w:lsdException w:name="List Table 1 Light Accent 4" w:uiPriority="46"/>
-    <w:lsdException w:name="List Table 2 Accent 4" w:uiPriority="47"/>
-    <w:lsdException w:name="List Table 3 Accent 4" w:uiPriority="48"/>
-    <w:lsdException w:name="List Table 4 Accent 4" w:uiPriority="49"/>
-    <w:lsdException w:name="List Table 5 Dark Accent 4" w:uiPriority="50"/>
-    <w:lsdException w:name="List Table 6 Colorful Accent 4" w:uiPriority="51"/>
-    <w:lsdException w:name="List Table 7 Colorful Accent 4" w:uiPriority="52"/>
-    <w:lsdException w:name="List Table 1 Light Accent 5" w:uiPriority="46"/>
-    <w:lsdException w:name="List Table 2 Accent 5" w:uiPriority="47"/>
-    <w:lsdException w:name="List Table 3 Accent 5" w:uiPriority="48"/>
-    <w:lsdException w:name="List Table 4 Accent 5" w:uiPriority="49"/>
-    <w:lsdException w:name="List Table 5 Dark Accent 5" w:uiPriority="50"/>
-    <w:lsdException w:name="List Table 6 Colorful Accent 5" w:uiPriority="51"/>
-    <w:lsdException w:name="List Table 7 Colorful Accent 5" w:uiPriority="52"/>
-    <w:lsdException w:name="List Table 1 Light Accent 6" w:uiPriority="46"/>
-    <w:lsdException w:name="List Table 2 Accent 6" w:uiPriority="47"/>
-    <w:lsdException w:name="List Table 3 Accent 6" w:uiPriority="48"/>
-    <w:lsdException w:name="List Table 4 Accent 6" w:uiPriority="49"/>
-    <w:lsdException w:name="List Table 5 Dark Accent 6" w:uiPriority="50"/>
-    <w:lsdException w:name="List Table 6 Colorful Accent 6" w:uiPriority="51"/>
-    <w:lsdException w:name="List Table 7 Colorful Accent 6" w:uiPriority="52"/>
+  <w:latentStyles w:defLockedState="0" w:defUIPriority="99" w:defSemiHidden="1" w:defUnhideWhenUsed="1" w:defQFormat="0" w:count="267">
+    <w:lsdException w:name="Normal" w:semiHidden="0" w:uiPriority="0" w:unhideWhenUsed="0" w:qFormat="1"/>
+    <w:lsdException w:name="heading 1" w:semiHidden="0" w:uiPriority="9" w:unhideWhenUsed="0" w:qFormat="1"/>
+    <w:lsdException w:name="heading 2" w:uiPriority="9" w:qFormat="1"/>
+    <w:lsdException w:name="heading 3" w:uiPriority="9" w:qFormat="1"/>
+    <w:lsdException w:name="heading 4" w:uiPriority="9" w:qFormat="1"/>
+    <w:lsdException w:name="heading 5" w:uiPriority="9" w:qFormat="1"/>
+    <w:lsdException w:name="heading 6" w:uiPriority="9" w:qFormat="1"/>
+    <w:lsdException w:name="heading 7" w:uiPriority="9" w:qFormat="1"/>
+    <w:lsdException w:name="heading 8" w:uiPriority="9" w:qFormat="1"/>
+    <w:lsdException w:name="heading 9" w:uiPriority="9" w:qFormat="1"/>
+    <w:lsdException w:name="toc 1" w:uiPriority="39"/>
+    <w:lsdException w:name="toc 2" w:uiPriority="39"/>
+    <w:lsdException w:name="toc 3" w:uiPriority="39"/>
+    <w:lsdException w:name="toc 4" w:uiPriority="39"/>
+    <w:lsdException w:name="toc 5" w:uiPriority="39"/>
+    <w:lsdException w:name="toc 6" w:uiPriority="39"/>
+    <w:lsdException w:name="toc 7" w:uiPriority="39"/>
+    <w:lsdException w:name="toc 8" w:uiPriority="39"/>
+    <w:lsdException w:name="toc 9" w:uiPriority="39"/>
+    <w:lsdException w:name="caption" w:uiPriority="35" w:qFormat="1"/>
+    <w:lsdException w:name="Title" w:semiHidden="0" w:uiPriority="10" w:unhideWhenUsed="0" w:qFormat="1"/>
+    <w:lsdException w:name="Default Paragraph Font" w:uiPriority="1"/>
+    <w:lsdException w:name="Subtitle" w:semiHidden="0" w:uiPriority="11" w:unhideWhenUsed="0" w:qFormat="1"/>
+    <w:lsdException w:name="Strong" w:semiHidden="0" w:uiPriority="22" w:unhideWhenUsed="0" w:qFormat="1"/>
+    <w:lsdException w:name="Emphasis" w:semiHidden="0" w:uiPriority="20" w:unhideWhenUsed="0" w:qFormat="1"/>
+    <w:lsdException w:name="Table Grid" w:semiHidden="0" w:uiPriority="39" w:unhideWhenUsed="0"/>
+    <w:lsdException w:name="Placeholder Text" w:unhideWhenUsed="0"/>
+    <w:lsdException w:name="No Spacing" w:semiHidden="0" w:uiPriority="1" w:unhideWhenUsed="0" w:qFormat="1"/>
+    <w:lsdException w:name="Light Shading" w:semiHidden="0" w:uiPriority="60" w:unhideWhenUsed="0"/>
+    <w:lsdException w:name="Light List" w:semiHidden="0" w:uiPriority="61" w:unhideWhenUsed="0"/>
+    <w:lsdException w:name="Light Grid" w:semiHidden="0" w:uiPriority="62" w:unhideWhenUsed="0"/>
+    <w:lsdException w:name="Medium Shading 1" w:semiHidden="0" w:uiPriority="63" w:unhideWhenUsed="0"/>
+    <w:lsdException w:name="Medium Shading 2" w:semiHidden="0" w:uiPriority="64" w:unhideWhenUsed="0"/>
+    <w:lsdException w:name="Medium List 1" w:semiHidden="0" w:uiPriority="65" w:unhideWhenUsed="0"/>
+    <w:lsdException w:name="Medium List 2" w:semiHidden="0" w:uiPriority="66" w:unhideWhenUsed="0"/>
+    <w:lsdException w:name="Medium Grid 1" w:semiHidden="0" w:uiPriority="67" w:unhideWhenUsed="0"/>
+    <w:lsdException w:name="Medium Grid 2" w:semiHidden="0" w:uiPriority="68" w:unhideWhenUsed="0"/>
+    <w:lsdException w:name="Medium Grid 3" w:semiHidden="0" w:uiPriority="69" w:unhideWhenUsed="0"/>
+    <w:lsdException w:name="Dark List" w:semiHidden="0" w:uiPriority="70" w:unhideWhenUsed="0"/>
+    <w:lsdException w:name="Colorful Shading" w:semiHidden="0" w:uiPriority="71" w:unhideWhenUsed="0"/>
+    <w:lsdException w:name="Colorful List" w:semiHidden="0" w:uiPriority="72" w:unhideWhenUsed="0"/>
+    <w:lsdException w:name="Colorful Grid" w:semiHidden="0" w:uiPriority="73" w:unhideWhenUsed="0"/>
+    <w:lsdException w:name="Light Shading Accent 1" w:semiHidden="0" w:uiPriority="60" w:unhideWhenUsed="0"/>
+    <w:lsdException w:name="Light List Accent 1" w:semiHidden="0" w:uiPriority="61" w:unhideWhenUsed="0"/>
+    <w:lsdException w:name="Light Grid Accent 1" w:semiHidden="0" w:uiPriority="62" w:unhideWhenUsed="0"/>
+    <w:lsdException w:name="Medium Shading 1 Accent 1" w:semiHidden="0" w:uiPriority="63" w:unhideWhenUsed="0"/>
+    <w:lsdException w:name="Medium Shading 2 Accent 1" w:semiHidden="0" w:uiPriority="64" w:unhideWhenUsed="0"/>
+    <w:lsdException w:name="Medium List 1 Accent 1" w:semiHidden="0" w:uiPriority="65" w:unhideWhenUsed="0"/>
+    <w:lsdException w:name="Revision" w:unhideWhenUsed="0"/>
+    <w:lsdException w:name="List Paragraph" w:semiHidden="0" w:uiPriority="34" w:unhideWhenUsed="0" w:qFormat="1"/>
+    <w:lsdException w:name="Quote" w:semiHidden="0" w:uiPriority="29" w:unhideWhenUsed="0" w:qFormat="1"/>
+    <w:lsdException w:name="Intense Quote" w:semiHidden="0" w:uiPriority="30" w:unhideWhenUsed="0" w:qFormat="1"/>
+    <w:lsdException w:name="Medium List 2 Accent 1" w:semiHidden="0" w:uiPriority="66" w:unhideWhenUsed="0"/>
+    <w:lsdException w:name="Medium Grid 1 Accent 1" w:semiHidden="0" w:uiPriority="67" w:unhideWhenUsed="0"/>
+    <w:lsdException w:name="Medium Grid 2 Accent 1" w:semiHidden="0" w:uiPriority="68" w:unhideWhenUsed="0"/>
+    <w:lsdException w:name="Medium Grid 3 Accent 1" w:semiHidden="0" w:uiPriority="69" w:unhideWhenUsed="0"/>
+    <w:lsdException w:name="Dark List Accent 1" w:semiHidden="0" w:uiPriority="70" w:unhideWhenUsed="0"/>
+    <w:lsdException w:name="Colorful Shading Accent 1" w:semiHidden="0" w:uiPriority="71" w:unhideWhenUsed="0"/>
+    <w:lsdException w:name="Colorful List Accent 1" w:semiHidden="0" w:uiPriority="72" w:unhideWhenUsed="0"/>
+    <w:lsdException w:name="Colorful Grid Accent 1" w:semiHidden="0" w:uiPriority="73" w:unhideWhenUsed="0"/>
+    <w:lsdException w:name="Light Shading Accent 2" w:semiHidden="0" w:uiPriority="60" w:unhideWhenUsed="0"/>
+    <w:lsdException w:name="Light List Accent 2" w:semiHidden="0" w:uiPriority="61" w:unhideWhenUsed="0"/>
+    <w:lsdException w:name="Light Grid Accent 2" w:semiHidden="0" w:uiPriority="62" w:unhideWhenUsed="0"/>
+    <w:lsdException w:name="Medium Shading 1 Accent 2" w:semiHidden="0" w:uiPriority="63" w:unhideWhenUsed="0"/>
+    <w:lsdException w:name="Medium Shading 2 Accent 2" w:semiHidden="0" w:uiPriority="64" w:unhideWhenUsed="0"/>
+    <w:lsdException w:name="Medium List 1 Accent 2" w:semiHidden="0" w:uiPriority="65" w:unhideWhenUsed="0"/>
+    <w:lsdException w:name="Medium List 2 Accent 2" w:semiHidden="0" w:uiPriority="66" w:unhideWhenUsed="0"/>
+    <w:lsdException w:name="Medium Grid 1 Accent 2" w:semiHidden="0" w:uiPriority="67" w:unhideWhenUsed="0"/>
+    <w:lsdException w:name="Medium Grid 2 Accent 2" w:semiHidden="0" w:uiPriority="68" w:unhideWhenUsed="0"/>
+    <w:lsdException w:name="Medium Grid 3 Accent 2" w:semiHidden="0" w:uiPriority="69" w:unhideWhenUsed="0"/>
+    <w:lsdException w:name="Dark List Accent 2" w:semiHidden="0" w:uiPriority="70" w:unhideWhenUsed="0"/>
+    <w:lsdException w:name="Colorful Shading Accent 2" w:semiHidden="0" w:uiPriority="71" w:unhideWhenUsed="0"/>
+    <w:lsdException w:name="Colorful List Accent 2" w:semiHidden="0" w:uiPriority="72" w:unhideWhenUsed="0"/>
+    <w:lsdException w:name="Colorful Grid Accent 2" w:semiHidden="0" w:uiPriority="73" w:unhideWhenUsed="0"/>
+    <w:lsdException w:name="Light Shading Accent 3" w:semiHidden="0" w:uiPriority="60" w:unhideWhenUsed="0"/>
+    <w:lsdException w:name="Light List Accent 3" w:semiHidden="0" w:uiPriority="61" w:unhideWhenUsed="0"/>
+    <w:lsdException w:name="Light Grid Accent 3" w:semiHidden="0" w:uiPriority="62" w:unhideWhenUsed="0"/>
+    <w:lsdException w:name="Medium Shading 1 Accent 3" w:semiHidden="0" w:uiPriority="63" w:unhideWhenUsed="0"/>
+    <w:lsdException w:name="Medium Shading 2 Accent 3" w:semiHidden="0" w:uiPriority="64" w:unhideWhenUsed="0"/>
+    <w:lsdException w:name="Medium List 1 Accent 3" w:semiHidden="0" w:uiPriority="65" w:unhideWhenUsed="0"/>
+    <w:lsdException w:name="Medium List 2 Accent 3" w:semiHidden="0" w:uiPriority="66" w:unhideWhenUsed="0"/>
+    <w:lsdException w:name="Medium Grid 1 Accent 3" w:semiHidden="0" w:uiPriority="67" w:unhideWhenUsed="0"/>
+    <w:lsdException w:name="Medium Grid 2 Accent 3" w:semiHidden="0" w:uiPriority="68" w:unhideWhenUsed="0"/>
+    <w:lsdException w:name="Medium Grid 3 Accent 3" w:semiHidden="0" w:uiPriority="69" w:unhideWhenUsed="0"/>
+    <w:lsdException w:name="Dark List Accent 3" w:semiHidden="0" w:uiPriority="70" w:unhideWhenUsed="0"/>
+    <w:lsdException w:name="Colorful Shading Accent 3" w:semiHidden="0" w:uiPriority="71" w:unhideWhenUsed="0"/>
+    <w:lsdException w:name="Colorful List Accent 3" w:semiHidden="0" w:uiPriority="72" w:unhideWhenUsed="0"/>
+    <w:lsdException w:name="Colorful Grid Accent 3" w:semiHidden="0" w:uiPriority="73" w:unhideWhenUsed="0"/>
+    <w:lsdException w:name="Light Shading Accent 4" w:semiHidden="0" w:uiPriority="60" w:unhideWhenUsed="0"/>
+    <w:lsdException w:name="Light List Accent 4" w:semiHidden="0" w:uiPriority="61" w:unhideWhenUsed="0"/>
+    <w:lsdException w:name="Light Grid Accent 4" w:semiHidden="0" w:uiPriority="62" w:unhideWhenUsed="0"/>
+    <w:lsdException w:name="Medium Shading 1 Accent 4" w:semiHidden="0" w:uiPriority="63" w:unhideWhenUsed="0"/>
+    <w:lsdException w:name="Medium Shading 2 Accent 4" w:semiHidden="0" w:uiPriority="64" w:unhideWhenUsed="0"/>
+    <w:lsdException w:name="Medium List 1 Accent 4" w:semiHidden="0" w:uiPriority="65" w:unhideWhenUsed="0"/>
+    <w:lsdException w:name="Medium List 2 Accent 4" w:semiHidden="0" w:uiPriority="66" w:unhideWhenUsed="0"/>
+    <w:lsdException w:name="Medium Grid 1 Accent 4" w:semiHidden="0" w:uiPriority="67" w:unhideWhenUsed="0"/>
+    <w:lsdException w:name="Medium Grid 2 Accent 4" w:semiHidden="0" w:uiPriority="68" w:unhideWhenUsed="0"/>
+    <w:lsdException w:name="Medium Grid 3 Accent 4" w:semiHidden="0" w:uiPriority="69" w:unhideWhenUsed="0"/>
+    <w:lsdException w:name="Dark List Accent 4" w:semiHidden="0" w:uiPriority="70" w:unhideWhenUsed="0"/>
+    <w:lsdException w:name="Colorful Shading Accent 4" w:semiHidden="0" w:uiPriority="71" w:unhideWhenUsed="0"/>
+    <w:lsdException w:name="Colorful List Accent 4" w:semiHidden="0" w:uiPriority="72" w:unhideWhenUsed="0"/>
+    <w:lsdException w:name="Colorful Grid Accent 4" w:semiHidden="0" w:uiPriority="73" w:unhideWhenUsed="0"/>
+    <w:lsdException w:name="Light Shading Accent 5" w:semiHidden="0" w:uiPriority="60" w:unhideWhenUsed="0"/>
+    <w:lsdException w:name="Light List Accent 5" w:semiHidden="0" w:uiPriority="61" w:unhideWhenUsed="0"/>
+    <w:lsdException w:name="Light Grid Accent 5" w:semiHidden="0" w:uiPriority="62" w:unhideWhenUsed="0"/>
+    <w:lsdException w:name="Medium Shading 1 Accent 5" w:semiHidden="0" w:uiPriority="63" w:unhideWhenUsed="0"/>
+    <w:lsdException w:name="Medium Shading 2 Accent 5" w:semiHidden="0" w:uiPriority="64" w:unhideWhenUsed="0"/>
+    <w:lsdException w:name="Medium List 1 Accent 5" w:semiHidden="0" w:uiPriority="65" w:unhideWhenUsed="0"/>
+    <w:lsdException w:name="Medium List 2 Accent 5" w:semiHidden="0" w:uiPriority="66" w:unhideWhenUsed="0"/>
+    <w:lsdException w:name="Medium Grid 1 Accent 5" w:semiHidden="0" w:uiPriority="67" w:unhideWhenUsed="0"/>
+    <w:lsdException w:name="Medium Grid 2 Accent 5" w:semiHidden="0" w:uiPriority="68" w:unhideWhenUsed="0"/>
+    <w:lsdException w:name="Medium Grid 3 Accent 5" w:semiHidden="0" w:uiPriority="69" w:unhideWhenUsed="0"/>
+    <w:lsdException w:name="Dark List Accent 5" w:semiHidden="0" w:uiPriority="70" w:unhideWhenUsed="0"/>
+    <w:lsdException w:name="Colorful Shading Accent 5" w:semiHidden="0" w:uiPriority="71" w:unhideWhenUsed="0"/>
+    <w:lsdException w:name="Colorful List Accent 5" w:semiHidden="0" w:uiPriority="72" w:unhideWhenUsed="0"/>
+    <w:lsdException w:name="Colorful Grid Accent 5" w:semiHidden="0" w:uiPriority="73" w:unhideWhenUsed="0"/>
+    <w:lsdException w:name="Light Shading Accent 6" w:semiHidden="0" w:uiPriority="60" w:unhideWhenUsed="0"/>
+    <w:lsdException w:name="Light List Accent 6" w:semiHidden="0" w:uiPriority="61" w:unhideWhenUsed="0"/>
+    <w:lsdException w:name="Light Grid Accent 6" w:semiHidden="0" w:uiPriority="62" w:unhideWhenUsed="0"/>
+    <w:lsdException w:name="Medium Shading 1 Accent 6" w:semiHidden="0" w:uiPriority="63" w:unhideWhenUsed="0"/>
+    <w:lsdException w:name="Medium Shading 2 Accent 6" w:semiHidden="0" w:uiPriority="64" w:unhideWhenUsed="0"/>
+    <w:lsdException w:name="Medium List 1 Accent 6" w:semiHidden="0" w:uiPriority="65" w:unhideWhenUsed="0"/>
+    <w:lsdException w:name="Medium List 2 Accent 6" w:semiHidden="0" w:uiPriority="66" w:unhideWhenUsed="0"/>
+    <w:lsdException w:name="Medium Grid 1 Accent 6" w:semiHidden="0" w:uiPriority="67" w:unhideWhenUsed="0"/>
+    <w:lsdException w:name="Medium Grid 2 Accent 6" w:semiHidden="0" w:uiPriority="68" w:unhideWhenUsed="0"/>
+    <w:lsdException w:name="Medium Grid 3 Accent 6" w:semiHidden="0" w:uiPriority="69" w:unhideWhenUsed="0"/>
+    <w:lsdException w:name="Dark List Accent 6" w:semiHidden="0" w:uiPriority="70" w:unhideWhenUsed="0"/>
+    <w:lsdException w:name="Colorful Shading Accent 6" w:semiHidden="0" w:uiPriority="71" w:unhideWhenUsed="0"/>
+    <w:lsdException w:name="Colorful List Accent 6" w:semiHidden="0" w:uiPriority="72" w:unhideWhenUsed="0"/>
+    <w:lsdException w:name="Colorful Grid Accent 6" w:semiHidden="0" w:uiPriority="73" w:unhideWhenUsed="0"/>
+    <w:lsdException w:name="Subtle Emphasis" w:semiHidden="0" w:uiPriority="19" w:unhideWhenUsed="0" w:qFormat="1"/>
+    <w:lsdException w:name="Intense Emphasis" w:semiHidden="0" w:uiPriority="21" w:unhideWhenUsed="0" w:qFormat="1"/>
+    <w:lsdException w:name="Subtle Reference" w:semiHidden="0" w:uiPriority="31" w:unhideWhenUsed="0" w:qFormat="1"/>
+    <w:lsdException w:name="Intense Reference" w:semiHidden="0" w:uiPriority="32" w:unhideWhenUsed="0" w:qFormat="1"/>
+    <w:lsdException w:name="Book Title" w:semiHidden="0" w:uiPriority="33" w:unhideWhenUsed="0" w:qFormat="1"/>
+    <w:lsdException w:name="Bibliography" w:uiPriority="37"/>
+    <w:lsdException w:name="TOC Heading" w:uiPriority="39" w:qFormat="1"/>
   </w:latentStyles>
   <w:style w:type="paragraph" w:default="1" w:styleId="Normal">
     <w:name w:val="Normal"/>
@@ -2170,6 +2923,294 @@
       <w:ind w:left="720"/>
       <w:contextualSpacing/>
     </w:pPr>
+  </w:style>
+  <w:style w:type="paragraph" w:styleId="BalloonText">
+    <w:name w:val="Balloon Text"/>
+    <w:basedOn w:val="Normal"/>
+    <w:link w:val="BalloonTextChar"/>
+    <w:uiPriority w:val="99"/>
+    <w:semiHidden/>
+    <w:unhideWhenUsed/>
+    <w:rsid w:val="00295F16"/>
+    <w:pPr>
+      <w:spacing w:after="0" w:line="240" w:lineRule="auto"/>
+    </w:pPr>
+    <w:rPr>
+      <w:rFonts w:ascii="Tahoma" w:hAnsi="Tahoma" w:cs="Tahoma"/>
+      <w:sz w:val="16"/>
+      <w:szCs w:val="16"/>
+    </w:rPr>
+  </w:style>
+  <w:style w:type="character" w:customStyle="1" w:styleId="BalloonTextChar">
+    <w:name w:val="Balloon Text Char"/>
+    <w:basedOn w:val="DefaultParagraphFont"/>
+    <w:link w:val="BalloonText"/>
+    <w:uiPriority w:val="99"/>
+    <w:semiHidden/>
+    <w:rsid w:val="00295F16"/>
+    <w:rPr>
+      <w:rFonts w:ascii="Tahoma" w:hAnsi="Tahoma" w:cs="Tahoma"/>
+      <w:sz w:val="16"/>
+      <w:szCs w:val="16"/>
+    </w:rPr>
+  </w:style>
+</w:styles>
+</file>
+
+<file path=word/stylesWithEffects.xml><?xml version="1.0" encoding="utf-8"?>
+<w:styles xmlns:wpc="http://schemas.microsoft.com/office/word/2010/wordprocessingCanvas" xmlns:mc="http://schemas.openxmlformats.org/markup-compatibility/2006" xmlns:o="urn:schemas-microsoft-com:office:office" xmlns:r="http://schemas.openxmlformats.org/officeDocument/2006/relationships" xmlns:m="http://schemas.openxmlformats.org/officeDocument/2006/math" xmlns:v="urn:schemas-microsoft-com:vml" xmlns:wp14="http://schemas.microsoft.com/office/word/2010/wordprocessingDrawing" xmlns:wp="http://schemas.openxmlformats.org/drawingml/2006/wordprocessingDrawing" xmlns:w10="urn:schemas-microsoft-com:office:word" xmlns:w="http://schemas.openxmlformats.org/wordprocessingml/2006/main" xmlns:w14="http://schemas.microsoft.com/office/word/2010/wordml" xmlns:wpg="http://schemas.microsoft.com/office/word/2010/wordprocessingGroup" xmlns:wpi="http://schemas.microsoft.com/office/word/2010/wordprocessingInk" xmlns:wne="http://schemas.microsoft.com/office/word/2006/wordml" xmlns:wps="http://schemas.microsoft.com/office/word/2010/wordprocessingShape" mc:Ignorable="w14 wp14">
+  <w:docDefaults>
+    <w:rPrDefault>
+      <w:rPr>
+        <w:rFonts w:asciiTheme="minorHAnsi" w:eastAsiaTheme="minorHAnsi" w:hAnsiTheme="minorHAnsi" w:cstheme="minorBidi"/>
+        <w:sz w:val="22"/>
+        <w:szCs w:val="22"/>
+        <w:lang w:val="en-US" w:eastAsia="en-US" w:bidi="ar-SA"/>
+      </w:rPr>
+    </w:rPrDefault>
+    <w:pPrDefault>
+      <w:pPr>
+        <w:spacing w:after="160" w:line="259" w:lineRule="auto"/>
+      </w:pPr>
+    </w:pPrDefault>
+  </w:docDefaults>
+  <w:latentStyles w:defLockedState="0" w:defUIPriority="99" w:defSemiHidden="1" w:defUnhideWhenUsed="1" w:defQFormat="0" w:count="267">
+    <w:lsdException w:name="Normal" w:semiHidden="0" w:uiPriority="0" w:unhideWhenUsed="0" w:qFormat="1"/>
+    <w:lsdException w:name="heading 1" w:semiHidden="0" w:uiPriority="9" w:unhideWhenUsed="0" w:qFormat="1"/>
+    <w:lsdException w:name="heading 2" w:uiPriority="9" w:qFormat="1"/>
+    <w:lsdException w:name="heading 3" w:uiPriority="9" w:qFormat="1"/>
+    <w:lsdException w:name="heading 4" w:uiPriority="9" w:qFormat="1"/>
+    <w:lsdException w:name="heading 5" w:uiPriority="9" w:qFormat="1"/>
+    <w:lsdException w:name="heading 6" w:uiPriority="9" w:qFormat="1"/>
+    <w:lsdException w:name="heading 7" w:uiPriority="9" w:qFormat="1"/>
+    <w:lsdException w:name="heading 8" w:uiPriority="9" w:qFormat="1"/>
+    <w:lsdException w:name="heading 9" w:uiPriority="9" w:qFormat="1"/>
+    <w:lsdException w:name="toc 1" w:uiPriority="39"/>
+    <w:lsdException w:name="toc 2" w:uiPriority="39"/>
+    <w:lsdException w:name="toc 3" w:uiPriority="39"/>
+    <w:lsdException w:name="toc 4" w:uiPriority="39"/>
+    <w:lsdException w:name="toc 5" w:uiPriority="39"/>
+    <w:lsdException w:name="toc 6" w:uiPriority="39"/>
+    <w:lsdException w:name="toc 7" w:uiPriority="39"/>
+    <w:lsdException w:name="toc 8" w:uiPriority="39"/>
+    <w:lsdException w:name="toc 9" w:uiPriority="39"/>
+    <w:lsdException w:name="caption" w:uiPriority="35" w:qFormat="1"/>
+    <w:lsdException w:name="Title" w:semiHidden="0" w:uiPriority="10" w:unhideWhenUsed="0" w:qFormat="1"/>
+    <w:lsdException w:name="Default Paragraph Font" w:uiPriority="1"/>
+    <w:lsdException w:name="Subtitle" w:semiHidden="0" w:uiPriority="11" w:unhideWhenUsed="0" w:qFormat="1"/>
+    <w:lsdException w:name="Strong" w:semiHidden="0" w:uiPriority="22" w:unhideWhenUsed="0" w:qFormat="1"/>
+    <w:lsdException w:name="Emphasis" w:semiHidden="0" w:uiPriority="20" w:unhideWhenUsed="0" w:qFormat="1"/>
+    <w:lsdException w:name="Table Grid" w:semiHidden="0" w:uiPriority="39" w:unhideWhenUsed="0"/>
+    <w:lsdException w:name="Placeholder Text" w:unhideWhenUsed="0"/>
+    <w:lsdException w:name="No Spacing" w:semiHidden="0" w:uiPriority="1" w:unhideWhenUsed="0" w:qFormat="1"/>
+    <w:lsdException w:name="Light Shading" w:semiHidden="0" w:uiPriority="60" w:unhideWhenUsed="0"/>
+    <w:lsdException w:name="Light List" w:semiHidden="0" w:uiPriority="61" w:unhideWhenUsed="0"/>
+    <w:lsdException w:name="Light Grid" w:semiHidden="0" w:uiPriority="62" w:unhideWhenUsed="0"/>
+    <w:lsdException w:name="Medium Shading 1" w:semiHidden="0" w:uiPriority="63" w:unhideWhenUsed="0"/>
+    <w:lsdException w:name="Medium Shading 2" w:semiHidden="0" w:uiPriority="64" w:unhideWhenUsed="0"/>
+    <w:lsdException w:name="Medium List 1" w:semiHidden="0" w:uiPriority="65" w:unhideWhenUsed="0"/>
+    <w:lsdException w:name="Medium List 2" w:semiHidden="0" w:uiPriority="66" w:unhideWhenUsed="0"/>
+    <w:lsdException w:name="Medium Grid 1" w:semiHidden="0" w:uiPriority="67" w:unhideWhenUsed="0"/>
+    <w:lsdException w:name="Medium Grid 2" w:semiHidden="0" w:uiPriority="68" w:unhideWhenUsed="0"/>
+    <w:lsdException w:name="Medium Grid 3" w:semiHidden="0" w:uiPriority="69" w:unhideWhenUsed="0"/>
+    <w:lsdException w:name="Dark List" w:semiHidden="0" w:uiPriority="70" w:unhideWhenUsed="0"/>
+    <w:lsdException w:name="Colorful Shading" w:semiHidden="0" w:uiPriority="71" w:unhideWhenUsed="0"/>
+    <w:lsdException w:name="Colorful List" w:semiHidden="0" w:uiPriority="72" w:unhideWhenUsed="0"/>
+    <w:lsdException w:name="Colorful Grid" w:semiHidden="0" w:uiPriority="73" w:unhideWhenUsed="0"/>
+    <w:lsdException w:name="Light Shading Accent 1" w:semiHidden="0" w:uiPriority="60" w:unhideWhenUsed="0"/>
+    <w:lsdException w:name="Light List Accent 1" w:semiHidden="0" w:uiPriority="61" w:unhideWhenUsed="0"/>
+    <w:lsdException w:name="Light Grid Accent 1" w:semiHidden="0" w:uiPriority="62" w:unhideWhenUsed="0"/>
+    <w:lsdException w:name="Medium Shading 1 Accent 1" w:semiHidden="0" w:uiPriority="63" w:unhideWhenUsed="0"/>
+    <w:lsdException w:name="Medium Shading 2 Accent 1" w:semiHidden="0" w:uiPriority="64" w:unhideWhenUsed="0"/>
+    <w:lsdException w:name="Medium List 1 Accent 1" w:semiHidden="0" w:uiPriority="65" w:unhideWhenUsed="0"/>
+    <w:lsdException w:name="Revision" w:unhideWhenUsed="0"/>
+    <w:lsdException w:name="List Paragraph" w:semiHidden="0" w:uiPriority="34" w:unhideWhenUsed="0" w:qFormat="1"/>
+    <w:lsdException w:name="Quote" w:semiHidden="0" w:uiPriority="29" w:unhideWhenUsed="0" w:qFormat="1"/>
+    <w:lsdException w:name="Intense Quote" w:semiHidden="0" w:uiPriority="30" w:unhideWhenUsed="0" w:qFormat="1"/>
+    <w:lsdException w:name="Medium List 2 Accent 1" w:semiHidden="0" w:uiPriority="66" w:unhideWhenUsed="0"/>
+    <w:lsdException w:name="Medium Grid 1 Accent 1" w:semiHidden="0" w:uiPriority="67" w:unhideWhenUsed="0"/>
+    <w:lsdException w:name="Medium Grid 2 Accent 1" w:semiHidden="0" w:uiPriority="68" w:unhideWhenUsed="0"/>
+    <w:lsdException w:name="Medium Grid 3 Accent 1" w:semiHidden="0" w:uiPriority="69" w:unhideWhenUsed="0"/>
+    <w:lsdException w:name="Dark List Accent 1" w:semiHidden="0" w:uiPriority="70" w:unhideWhenUsed="0"/>
+    <w:lsdException w:name="Colorful Shading Accent 1" w:semiHidden="0" w:uiPriority="71" w:unhideWhenUsed="0"/>
+    <w:lsdException w:name="Colorful List Accent 1" w:semiHidden="0" w:uiPriority="72" w:unhideWhenUsed="0"/>
+    <w:lsdException w:name="Colorful Grid Accent 1" w:semiHidden="0" w:uiPriority="73" w:unhideWhenUsed="0"/>
+    <w:lsdException w:name="Light Shading Accent 2" w:semiHidden="0" w:uiPriority="60" w:unhideWhenUsed="0"/>
+    <w:lsdException w:name="Light List Accent 2" w:semiHidden="0" w:uiPriority="61" w:unhideWhenUsed="0"/>
+    <w:lsdException w:name="Light Grid Accent 2" w:semiHidden="0" w:uiPriority="62" w:unhideWhenUsed="0"/>
+    <w:lsdException w:name="Medium Shading 1 Accent 2" w:semiHidden="0" w:uiPriority="63" w:unhideWhenUsed="0"/>
+    <w:lsdException w:name="Medium Shading 2 Accent 2" w:semiHidden="0" w:uiPriority="64" w:unhideWhenUsed="0"/>
+    <w:lsdException w:name="Medium List 1 Accent 2" w:semiHidden="0" w:uiPriority="65" w:unhideWhenUsed="0"/>
+    <w:lsdException w:name="Medium List 2 Accent 2" w:semiHidden="0" w:uiPriority="66" w:unhideWhenUsed="0"/>
+    <w:lsdException w:name="Medium Grid 1 Accent 2" w:semiHidden="0" w:uiPriority="67" w:unhideWhenUsed="0"/>
+    <w:lsdException w:name="Medium Grid 2 Accent 2" w:semiHidden="0" w:uiPriority="68" w:unhideWhenUsed="0"/>
+    <w:lsdException w:name="Medium Grid 3 Accent 2" w:semiHidden="0" w:uiPriority="69" w:unhideWhenUsed="0"/>
+    <w:lsdException w:name="Dark List Accent 2" w:semiHidden="0" w:uiPriority="70" w:unhideWhenUsed="0"/>
+    <w:lsdException w:name="Colorful Shading Accent 2" w:semiHidden="0" w:uiPriority="71" w:unhideWhenUsed="0"/>
+    <w:lsdException w:name="Colorful List Accent 2" w:semiHidden="0" w:uiPriority="72" w:unhideWhenUsed="0"/>
+    <w:lsdException w:name="Colorful Grid Accent 2" w:semiHidden="0" w:uiPriority="73" w:unhideWhenUsed="0"/>
+    <w:lsdException w:name="Light Shading Accent 3" w:semiHidden="0" w:uiPriority="60" w:unhideWhenUsed="0"/>
+    <w:lsdException w:name="Light List Accent 3" w:semiHidden="0" w:uiPriority="61" w:unhideWhenUsed="0"/>
+    <w:lsdException w:name="Light Grid Accent 3" w:semiHidden="0" w:uiPriority="62" w:unhideWhenUsed="0"/>
+    <w:lsdException w:name="Medium Shading 1 Accent 3" w:semiHidden="0" w:uiPriority="63" w:unhideWhenUsed="0"/>
+    <w:lsdException w:name="Medium Shading 2 Accent 3" w:semiHidden="0" w:uiPriority="64" w:unhideWhenUsed="0"/>
+    <w:lsdException w:name="Medium List 1 Accent 3" w:semiHidden="0" w:uiPriority="65" w:unhideWhenUsed="0"/>
+    <w:lsdException w:name="Medium List 2 Accent 3" w:semiHidden="0" w:uiPriority="66" w:unhideWhenUsed="0"/>
+    <w:lsdException w:name="Medium Grid 1 Accent 3" w:semiHidden="0" w:uiPriority="67" w:unhideWhenUsed="0"/>
+    <w:lsdException w:name="Medium Grid 2 Accent 3" w:semiHidden="0" w:uiPriority="68" w:unhideWhenUsed="0"/>
+    <w:lsdException w:name="Medium Grid 3 Accent 3" w:semiHidden="0" w:uiPriority="69" w:unhideWhenUsed="0"/>
+    <w:lsdException w:name="Dark List Accent 3" w:semiHidden="0" w:uiPriority="70" w:unhideWhenUsed="0"/>
+    <w:lsdException w:name="Colorful Shading Accent 3" w:semiHidden="0" w:uiPriority="71" w:unhideWhenUsed="0"/>
+    <w:lsdException w:name="Colorful List Accent 3" w:semiHidden="0" w:uiPriority="72" w:unhideWhenUsed="0"/>
+    <w:lsdException w:name="Colorful Grid Accent 3" w:semiHidden="0" w:uiPriority="73" w:unhideWhenUsed="0"/>
+    <w:lsdException w:name="Light Shading Accent 4" w:semiHidden="0" w:uiPriority="60" w:unhideWhenUsed="0"/>
+    <w:lsdException w:name="Light List Accent 4" w:semiHidden="0" w:uiPriority="61" w:unhideWhenUsed="0"/>
+    <w:lsdException w:name="Light Grid Accent 4" w:semiHidden="0" w:uiPriority="62" w:unhideWhenUsed="0"/>
+    <w:lsdException w:name="Medium Shading 1 Accent 4" w:semiHidden="0" w:uiPriority="63" w:unhideWhenUsed="0"/>
+    <w:lsdException w:name="Medium Shading 2 Accent 4" w:semiHidden="0" w:uiPriority="64" w:unhideWhenUsed="0"/>
+    <w:lsdException w:name="Medium List 1 Accent 4" w:semiHidden="0" w:uiPriority="65" w:unhideWhenUsed="0"/>
+    <w:lsdException w:name="Medium List 2 Accent 4" w:semiHidden="0" w:uiPriority="66" w:unhideWhenUsed="0"/>
+    <w:lsdException w:name="Medium Grid 1 Accent 4" w:semiHidden="0" w:uiPriority="67" w:unhideWhenUsed="0"/>
+    <w:lsdException w:name="Medium Grid 2 Accent 4" w:semiHidden="0" w:uiPriority="68" w:unhideWhenUsed="0"/>
+    <w:lsdException w:name="Medium Grid 3 Accent 4" w:semiHidden="0" w:uiPriority="69" w:unhideWhenUsed="0"/>
+    <w:lsdException w:name="Dark List Accent 4" w:semiHidden="0" w:uiPriority="70" w:unhideWhenUsed="0"/>
+    <w:lsdException w:name="Colorful Shading Accent 4" w:semiHidden="0" w:uiPriority="71" w:unhideWhenUsed="0"/>
+    <w:lsdException w:name="Colorful List Accent 4" w:semiHidden="0" w:uiPriority="72" w:unhideWhenUsed="0"/>
+    <w:lsdException w:name="Colorful Grid Accent 4" w:semiHidden="0" w:uiPriority="73" w:unhideWhenUsed="0"/>
+    <w:lsdException w:name="Light Shading Accent 5" w:semiHidden="0" w:uiPriority="60" w:unhideWhenUsed="0"/>
+    <w:lsdException w:name="Light List Accent 5" w:semiHidden="0" w:uiPriority="61" w:unhideWhenUsed="0"/>
+    <w:lsdException w:name="Light Grid Accent 5" w:semiHidden="0" w:uiPriority="62" w:unhideWhenUsed="0"/>
+    <w:lsdException w:name="Medium Shading 1 Accent 5" w:semiHidden="0" w:uiPriority="63" w:unhideWhenUsed="0"/>
+    <w:lsdException w:name="Medium Shading 2 Accent 5" w:semiHidden="0" w:uiPriority="64" w:unhideWhenUsed="0"/>
+    <w:lsdException w:name="Medium List 1 Accent 5" w:semiHidden="0" w:uiPriority="65" w:unhideWhenUsed="0"/>
+    <w:lsdException w:name="Medium List 2 Accent 5" w:semiHidden="0" w:uiPriority="66" w:unhideWhenUsed="0"/>
+    <w:lsdException w:name="Medium Grid 1 Accent 5" w:semiHidden="0" w:uiPriority="67" w:unhideWhenUsed="0"/>
+    <w:lsdException w:name="Medium Grid 2 Accent 5" w:semiHidden="0" w:uiPriority="68" w:unhideWhenUsed="0"/>
+    <w:lsdException w:name="Medium Grid 3 Accent 5" w:semiHidden="0" w:uiPriority="69" w:unhideWhenUsed="0"/>
+    <w:lsdException w:name="Dark List Accent 5" w:semiHidden="0" w:uiPriority="70" w:unhideWhenUsed="0"/>
+    <w:lsdException w:name="Colorful Shading Accent 5" w:semiHidden="0" w:uiPriority="71" w:unhideWhenUsed="0"/>
+    <w:lsdException w:name="Colorful List Accent 5" w:semiHidden="0" w:uiPriority="72" w:unhideWhenUsed="0"/>
+    <w:lsdException w:name="Colorful Grid Accent 5" w:semiHidden="0" w:uiPriority="73" w:unhideWhenUsed="0"/>
+    <w:lsdException w:name="Light Shading Accent 6" w:semiHidden="0" w:uiPriority="60" w:unhideWhenUsed="0"/>
+    <w:lsdException w:name="Light List Accent 6" w:semiHidden="0" w:uiPriority="61" w:unhideWhenUsed="0"/>
+    <w:lsdException w:name="Light Grid Accent 6" w:semiHidden="0" w:uiPriority="62" w:unhideWhenUsed="0"/>
+    <w:lsdException w:name="Medium Shading 1 Accent 6" w:semiHidden="0" w:uiPriority="63" w:unhideWhenUsed="0"/>
+    <w:lsdException w:name="Medium Shading 2 Accent 6" w:semiHidden="0" w:uiPriority="64" w:unhideWhenUsed="0"/>
+    <w:lsdException w:name="Medium List 1 Accent 6" w:semiHidden="0" w:uiPriority="65" w:unhideWhenUsed="0"/>
+    <w:lsdException w:name="Medium List 2 Accent 6" w:semiHidden="0" w:uiPriority="66" w:unhideWhenUsed="0"/>
+    <w:lsdException w:name="Medium Grid 1 Accent 6" w:semiHidden="0" w:uiPriority="67" w:unhideWhenUsed="0"/>
+    <w:lsdException w:name="Medium Grid 2 Accent 6" w:semiHidden="0" w:uiPriority="68" w:unhideWhenUsed="0"/>
+    <w:lsdException w:name="Medium Grid 3 Accent 6" w:semiHidden="0" w:uiPriority="69" w:unhideWhenUsed="0"/>
+    <w:lsdException w:name="Dark List Accent 6" w:semiHidden="0" w:uiPriority="70" w:unhideWhenUsed="0"/>
+    <w:lsdException w:name="Colorful Shading Accent 6" w:semiHidden="0" w:uiPriority="71" w:unhideWhenUsed="0"/>
+    <w:lsdException w:name="Colorful List Accent 6" w:semiHidden="0" w:uiPriority="72" w:unhideWhenUsed="0"/>
+    <w:lsdException w:name="Colorful Grid Accent 6" w:semiHidden="0" w:uiPriority="73" w:unhideWhenUsed="0"/>
+    <w:lsdException w:name="Subtle Emphasis" w:semiHidden="0" w:uiPriority="19" w:unhideWhenUsed="0" w:qFormat="1"/>
+    <w:lsdException w:name="Intense Emphasis" w:semiHidden="0" w:uiPriority="21" w:unhideWhenUsed="0" w:qFormat="1"/>
+    <w:lsdException w:name="Subtle Reference" w:semiHidden="0" w:uiPriority="31" w:unhideWhenUsed="0" w:qFormat="1"/>
+    <w:lsdException w:name="Intense Reference" w:semiHidden="0" w:uiPriority="32" w:unhideWhenUsed="0" w:qFormat="1"/>
+    <w:lsdException w:name="Book Title" w:semiHidden="0" w:uiPriority="33" w:unhideWhenUsed="0" w:qFormat="1"/>
+    <w:lsdException w:name="Bibliography" w:uiPriority="37"/>
+    <w:lsdException w:name="TOC Heading" w:uiPriority="39" w:qFormat="1"/>
+  </w:latentStyles>
+  <w:style w:type="paragraph" w:default="1" w:styleId="Normal">
+    <w:name w:val="Normal"/>
+    <w:qFormat/>
+  </w:style>
+  <w:style w:type="character" w:default="1" w:styleId="DefaultParagraphFont">
+    <w:name w:val="Default Paragraph Font"/>
+    <w:uiPriority w:val="1"/>
+    <w:semiHidden/>
+    <w:unhideWhenUsed/>
+  </w:style>
+  <w:style w:type="table" w:default="1" w:styleId="TableNormal">
+    <w:name w:val="Normal Table"/>
+    <w:uiPriority w:val="99"/>
+    <w:semiHidden/>
+    <w:unhideWhenUsed/>
+    <w:tblPr>
+      <w:tblInd w:w="0" w:type="dxa"/>
+      <w:tblCellMar>
+        <w:top w:w="0" w:type="dxa"/>
+        <w:left w:w="108" w:type="dxa"/>
+        <w:bottom w:w="0" w:type="dxa"/>
+        <w:right w:w="108" w:type="dxa"/>
+      </w:tblCellMar>
+    </w:tblPr>
+  </w:style>
+  <w:style w:type="numbering" w:default="1" w:styleId="NoList">
+    <w:name w:val="No List"/>
+    <w:uiPriority w:val="99"/>
+    <w:semiHidden/>
+    <w:unhideWhenUsed/>
+  </w:style>
+  <w:style w:type="paragraph" w:styleId="NormalWeb">
+    <w:name w:val="Normal (Web)"/>
+    <w:basedOn w:val="Normal"/>
+    <w:uiPriority w:val="99"/>
+    <w:unhideWhenUsed/>
+    <w:rsid w:val="00D73137"/>
+    <w:pPr>
+      <w:spacing w:before="100" w:beforeAutospacing="1" w:after="100" w:afterAutospacing="1" w:line="240" w:lineRule="auto"/>
+    </w:pPr>
+    <w:rPr>
+      <w:rFonts w:ascii="Times New Roman" w:eastAsiaTheme="minorEastAsia" w:hAnsi="Times New Roman" w:cs="Times New Roman"/>
+      <w:sz w:val="24"/>
+      <w:szCs w:val="24"/>
+    </w:rPr>
+  </w:style>
+  <w:style w:type="character" w:styleId="Hyperlink">
+    <w:name w:val="Hyperlink"/>
+    <w:basedOn w:val="DefaultParagraphFont"/>
+    <w:uiPriority w:val="99"/>
+    <w:semiHidden/>
+    <w:unhideWhenUsed/>
+    <w:rsid w:val="00D73137"/>
+    <w:rPr>
+      <w:color w:val="0000FF"/>
+      <w:u w:val="single"/>
+    </w:rPr>
+  </w:style>
+  <w:style w:type="paragraph" w:styleId="ListParagraph">
+    <w:name w:val="List Paragraph"/>
+    <w:basedOn w:val="Normal"/>
+    <w:uiPriority w:val="34"/>
+    <w:qFormat/>
+    <w:rsid w:val="000F0588"/>
+    <w:pPr>
+      <w:ind w:left="720"/>
+      <w:contextualSpacing/>
+    </w:pPr>
+  </w:style>
+  <w:style w:type="paragraph" w:styleId="BalloonText">
+    <w:name w:val="Balloon Text"/>
+    <w:basedOn w:val="Normal"/>
+    <w:link w:val="BalloonTextChar"/>
+    <w:uiPriority w:val="99"/>
+    <w:semiHidden/>
+    <w:unhideWhenUsed/>
+    <w:rsid w:val="00295F16"/>
+    <w:pPr>
+      <w:spacing w:after="0" w:line="240" w:lineRule="auto"/>
+    </w:pPr>
+    <w:rPr>
+      <w:rFonts w:ascii="Tahoma" w:hAnsi="Tahoma" w:cs="Tahoma"/>
+      <w:sz w:val="16"/>
+      <w:szCs w:val="16"/>
+    </w:rPr>
+  </w:style>
+  <w:style w:type="character" w:customStyle="1" w:styleId="BalloonTextChar">
+    <w:name w:val="Balloon Text Char"/>
+    <w:basedOn w:val="DefaultParagraphFont"/>
+    <w:link w:val="BalloonText"/>
+    <w:uiPriority w:val="99"/>
+    <w:semiHidden/>
+    <w:rsid w:val="00295F16"/>
+    <w:rPr>
+      <w:rFonts w:ascii="Tahoma" w:hAnsi="Tahoma" w:cs="Tahoma"/>
+      <w:sz w:val="16"/>
+      <w:szCs w:val="16"/>
+    </w:rPr>
   </w:style>
 </w:styles>
 </file>
@@ -2429,7 +3470,7 @@
   <a:extraClrSchemeLst/>
   <a:extLst>
     <a:ext uri="{05A4C25C-085E-4340-85A3-A5531E510DB2}">
-      <thm15:themeFamily xmlns:thm15="http://schemas.microsoft.com/office/thememl/2012/main" name="Office Theme" id="{62F939B6-93AF-4DB8-9C6B-D6C7DFDC589F}" vid="{4A3C46E8-61CC-4603-A589-7422A47A8E4A}"/>
+      <thm15:themeFamily xmlns:thm15="http://schemas.microsoft.com/office/thememl/2012/main" xmlns="" name="Office Theme" id="{62F939B6-93AF-4DB8-9C6B-D6C7DFDC589F}" vid="{4A3C46E8-61CC-4603-A589-7422A47A8E4A}"/>
     </a:ext>
   </a:extLst>
 </a:theme>

</xml_diff>